<commit_message>
Versão revisada por leo do commit feito do gonçalo
Fiz uma pequena revisão e mudei poucas palavras como "superclasse" por "generalização" e corrigi a estrutura do projeto
</commit_message>
<xml_diff>
--- a/Relatório Final.docx
+++ b/Relatório Final.docx
@@ -5,8 +5,7 @@
     <w:p>
       <w:r>
         <w:rPr>
-          <w:noProof/>
-          <w:lang w:val="en-GB" w:eastAsia="en-GB"/>
+          <w:lang w:eastAsia="en-GB"/>
         </w:rPr>
         <mc:AlternateContent>
           <mc:Choice Requires="wps">
@@ -327,8 +326,7 @@
       </w:r>
       <w:r>
         <w:rPr>
-          <w:noProof/>
-          <w:lang w:val="en-GB" w:eastAsia="en-GB"/>
+          <w:lang w:eastAsia="en-GB"/>
         </w:rPr>
         <mc:AlternateContent>
           <mc:Choice Requires="wps">
@@ -665,8 +663,7 @@
       </w:r>
       <w:r>
         <w:rPr>
-          <w:noProof/>
-          <w:lang w:val="en-GB" w:eastAsia="en-GB"/>
+          <w:lang w:eastAsia="en-GB"/>
         </w:rPr>
         <w:drawing>
           <wp:inline distT="0" distB="0" distL="0" distR="0" wp14:anchorId="5CD6C928" wp14:editId="36EFE277">
@@ -719,14 +716,8 @@
     <w:p>
       <w:pPr>
         <w:pStyle w:val="Estilo1"/>
-        <w:rPr>
-          <w:lang w:val="pt-BR"/>
-        </w:rPr>
-      </w:pPr>
-      <w:r>
-        <w:rPr>
-          <w:lang w:val="pt-BR"/>
-        </w:rPr>
+      </w:pPr>
+      <w:r>
         <w:lastRenderedPageBreak/>
         <w:t>Índice</w:t>
       </w:r>
@@ -734,9 +725,6 @@
     <w:p>
       <w:pPr>
         <w:pStyle w:val="Estilo1"/>
-        <w:rPr>
-          <w:lang w:val="pt-BR"/>
-        </w:rPr>
       </w:pPr>
     </w:p>
     <w:p>
@@ -774,60 +762,124 @@
           <w:sz w:val="24"/>
           <w:szCs w:val="36"/>
         </w:rPr>
-        <w:t>………</w:t>
-      </w:r>
-      <w:r>
+        <w:t>…………………………………………………………2</w:t>
+      </w:r>
+    </w:p>
+    <w:bookmarkEnd w:id="0"/>
+    <w:p>
+      <w:pPr>
+        <w:pStyle w:val="Estilo1"/>
         <w:rPr>
           <w:sz w:val="24"/>
           <w:szCs w:val="36"/>
         </w:rPr>
-        <w:t>…………………………</w:t>
-      </w:r>
-      <w:r>
+      </w:pPr>
+    </w:p>
+    <w:p>
+      <w:pPr>
+        <w:pStyle w:val="Estilo1"/>
         <w:rPr>
           <w:sz w:val="24"/>
           <w:szCs w:val="36"/>
         </w:rPr>
-        <w:t>………………………2</w:t>
-      </w:r>
-    </w:p>
-    <w:bookmarkEnd w:id="0"/>
-    <w:p>
-      <w:pPr>
-        <w:pStyle w:val="Estilo1"/>
+      </w:pPr>
+      <w:r>
         <w:rPr>
           <w:sz w:val="24"/>
           <w:szCs w:val="36"/>
         </w:rPr>
-      </w:pPr>
-    </w:p>
-    <w:p>
-      <w:pPr>
-        <w:pStyle w:val="Estilo1"/>
+        <w:t>Contexto da Base de Dados</w:t>
+      </w:r>
+      <w:r>
         <w:rPr>
           <w:sz w:val="24"/>
           <w:szCs w:val="36"/>
         </w:rPr>
-      </w:pPr>
+        <w:t>..………</w:t>
+      </w:r>
       <w:r>
         <w:rPr>
           <w:sz w:val="24"/>
           <w:szCs w:val="36"/>
         </w:rPr>
-        <w:t>Contexto da Base de Dados</w:t>
+        <w:t>.</w:t>
       </w:r>
       <w:r>
         <w:rPr>
           <w:sz w:val="24"/>
           <w:szCs w:val="36"/>
         </w:rPr>
-        <w:t>..………</w:t>
+        <w:t>……………………….………………………….</w:t>
       </w:r>
       <w:r>
         <w:rPr>
           <w:sz w:val="24"/>
           <w:szCs w:val="36"/>
         </w:rPr>
+        <w:t>2</w:t>
+      </w:r>
+    </w:p>
+    <w:p>
+      <w:pPr>
+        <w:pStyle w:val="Estilo1"/>
+        <w:rPr>
+          <w:sz w:val="24"/>
+          <w:szCs w:val="36"/>
+        </w:rPr>
+      </w:pPr>
+    </w:p>
+    <w:p>
+      <w:pPr>
+        <w:pStyle w:val="Estilo1"/>
+        <w:rPr>
+          <w:sz w:val="24"/>
+          <w:szCs w:val="36"/>
+        </w:rPr>
+      </w:pPr>
+      <w:r>
+        <w:rPr>
+          <w:sz w:val="24"/>
+          <w:szCs w:val="36"/>
+        </w:rPr>
+        <w:t>Diagramas de Classe UML – Versão Original...…….………………………………</w:t>
+      </w:r>
+      <w:r>
+        <w:rPr>
+          <w:sz w:val="24"/>
+          <w:szCs w:val="36"/>
+        </w:rPr>
+        <w:t>5</w:t>
+      </w:r>
+    </w:p>
+    <w:p>
+      <w:pPr>
+        <w:pStyle w:val="Estilo1"/>
+        <w:rPr>
+          <w:sz w:val="24"/>
+          <w:szCs w:val="36"/>
+        </w:rPr>
+      </w:pPr>
+    </w:p>
+    <w:p>
+      <w:pPr>
+        <w:pStyle w:val="Estilo1"/>
+        <w:rPr>
+          <w:sz w:val="24"/>
+          <w:szCs w:val="36"/>
+        </w:rPr>
+      </w:pPr>
+      <w:r>
+        <w:rPr>
+          <w:sz w:val="24"/>
+          <w:szCs w:val="36"/>
+        </w:rPr>
+        <w:t>Diagramas de Classe UML – Versão IA INPUT………………………</w:t>
+      </w:r>
+      <w:r>
+        <w:rPr>
+          <w:sz w:val="24"/>
+          <w:szCs w:val="36"/>
+        </w:rPr>
         <w:t>.</w:t>
       </w:r>
       <w:r>
@@ -835,13 +887,38 @@
           <w:sz w:val="24"/>
           <w:szCs w:val="36"/>
         </w:rPr>
-        <w:t>………………………</w:t>
-      </w:r>
-      <w:r>
+        <w:t>………..….6</w:t>
+      </w:r>
+    </w:p>
+    <w:p>
+      <w:pPr>
+        <w:pStyle w:val="Estilo1"/>
         <w:rPr>
           <w:sz w:val="24"/>
           <w:szCs w:val="36"/>
         </w:rPr>
+      </w:pPr>
+    </w:p>
+    <w:p>
+      <w:pPr>
+        <w:pStyle w:val="Estilo1"/>
+        <w:rPr>
+          <w:sz w:val="24"/>
+          <w:szCs w:val="36"/>
+        </w:rPr>
+      </w:pPr>
+      <w:r>
+        <w:rPr>
+          <w:sz w:val="24"/>
+          <w:szCs w:val="36"/>
+        </w:rPr>
+        <w:t>Descrição do Processo de Integração IA…………………………………</w:t>
+      </w:r>
+      <w:r>
+        <w:rPr>
+          <w:sz w:val="24"/>
+          <w:szCs w:val="36"/>
+        </w:rPr>
         <w:t>.</w:t>
       </w:r>
       <w:r>
@@ -849,17 +926,15 @@
           <w:sz w:val="24"/>
           <w:szCs w:val="36"/>
         </w:rPr>
-        <w:t>………………………….3</w:t>
-      </w:r>
-    </w:p>
-    <w:p>
-      <w:pPr>
-        <w:pStyle w:val="Estilo1"/>
+        <w:t>………..…</w:t>
+      </w:r>
+      <w:r>
         <w:rPr>
           <w:sz w:val="24"/>
           <w:szCs w:val="36"/>
         </w:rPr>
-      </w:pPr>
+        <w:t>7</w:t>
+      </w:r>
     </w:p>
     <w:p>
       <w:pPr>
@@ -869,66 +944,64 @@
           <w:szCs w:val="36"/>
         </w:rPr>
       </w:pPr>
-      <w:r>
+    </w:p>
+    <w:p>
+      <w:pPr>
+        <w:pStyle w:val="Estilo1"/>
         <w:rPr>
           <w:sz w:val="24"/>
           <w:szCs w:val="36"/>
         </w:rPr>
-        <w:t xml:space="preserve">Diagramas de Classe UML </w:t>
-      </w:r>
+      </w:pPr>
       <w:r>
         <w:rPr>
           <w:sz w:val="24"/>
           <w:szCs w:val="36"/>
         </w:rPr>
-        <w:t>–</w:t>
+        <w:t>Análise Crítica dos Resultados</w:t>
       </w:r>
       <w:r>
         <w:rPr>
           <w:sz w:val="24"/>
           <w:szCs w:val="36"/>
         </w:rPr>
-        <w:t xml:space="preserve"> </w:t>
+        <w:t xml:space="preserve"> e Considerações Finais</w:t>
       </w:r>
       <w:r>
         <w:rPr>
           <w:sz w:val="24"/>
           <w:szCs w:val="36"/>
         </w:rPr>
-        <w:t>Versão Original...</w:t>
-      </w:r>
-      <w:proofErr w:type="gramStart"/>
+        <w:t>......................</w:t>
+      </w:r>
       <w:r>
         <w:rPr>
           <w:sz w:val="24"/>
           <w:szCs w:val="36"/>
         </w:rPr>
-        <w:t>…….</w:t>
-      </w:r>
-      <w:proofErr w:type="gramEnd"/>
+        <w:softHyphen/>
+      </w:r>
       <w:r>
         <w:rPr>
           <w:sz w:val="24"/>
           <w:szCs w:val="36"/>
         </w:rPr>
-        <w:t>………………………………</w:t>
+        <w:softHyphen/>
       </w:r>
       <w:r>
         <w:rPr>
           <w:sz w:val="24"/>
           <w:szCs w:val="36"/>
         </w:rPr>
-        <w:t>5</w:t>
-      </w:r>
-    </w:p>
-    <w:p>
-      <w:pPr>
-        <w:pStyle w:val="Estilo1"/>
+        <w:t>......................</w:t>
+      </w:r>
+      <w:r>
         <w:rPr>
           <w:sz w:val="24"/>
           <w:szCs w:val="36"/>
         </w:rPr>
-      </w:pPr>
+        <w:t>9</w:t>
+      </w:r>
     </w:p>
     <w:p>
       <w:pPr>
@@ -938,13 +1011,15 @@
           <w:szCs w:val="36"/>
         </w:rPr>
       </w:pPr>
-      <w:r>
+    </w:p>
+    <w:p>
+      <w:pPr>
+        <w:pStyle w:val="Estilo1"/>
         <w:rPr>
           <w:sz w:val="24"/>
           <w:szCs w:val="36"/>
         </w:rPr>
-        <w:t>Diagramas de Classe UML – Versão IA INPUT………………………………..….6</w:t>
-      </w:r>
+      </w:pPr>
     </w:p>
     <w:p>
       <w:pPr>
@@ -958,128 +1033,6 @@
     <w:p>
       <w:pPr>
         <w:pStyle w:val="Estilo1"/>
-        <w:rPr>
-          <w:sz w:val="24"/>
-          <w:szCs w:val="36"/>
-        </w:rPr>
-      </w:pPr>
-      <w:r>
-        <w:rPr>
-          <w:sz w:val="24"/>
-          <w:szCs w:val="36"/>
-        </w:rPr>
-        <w:t>Descrição do Processo de Integração IA……………………………………</w:t>
-      </w:r>
-      <w:proofErr w:type="gramStart"/>
-      <w:r>
-        <w:rPr>
-          <w:sz w:val="24"/>
-          <w:szCs w:val="36"/>
-        </w:rPr>
-        <w:t>…….</w:t>
-      </w:r>
-      <w:proofErr w:type="gramEnd"/>
-      <w:r>
-        <w:rPr>
-          <w:sz w:val="24"/>
-          <w:szCs w:val="36"/>
-        </w:rPr>
-        <w:t>.…</w:t>
-      </w:r>
-      <w:r>
-        <w:rPr>
-          <w:sz w:val="24"/>
-          <w:szCs w:val="36"/>
-        </w:rPr>
-        <w:t>7</w:t>
-      </w:r>
-    </w:p>
-    <w:p>
-      <w:pPr>
-        <w:pStyle w:val="Estilo1"/>
-        <w:rPr>
-          <w:sz w:val="24"/>
-          <w:szCs w:val="36"/>
-        </w:rPr>
-      </w:pPr>
-    </w:p>
-    <w:p>
-      <w:pPr>
-        <w:pStyle w:val="Estilo1"/>
-        <w:rPr>
-          <w:sz w:val="24"/>
-          <w:szCs w:val="36"/>
-        </w:rPr>
-      </w:pPr>
-      <w:r>
-        <w:rPr>
-          <w:sz w:val="24"/>
-          <w:szCs w:val="36"/>
-        </w:rPr>
-        <w:t>Análise Crítica dos Resultados</w:t>
-      </w:r>
-      <w:r>
-        <w:rPr>
-          <w:sz w:val="24"/>
-          <w:szCs w:val="36"/>
-        </w:rPr>
-        <w:t xml:space="preserve"> e Considerações Finais…………………………..</w:t>
-      </w:r>
-      <w:r>
-        <w:rPr>
-          <w:sz w:val="24"/>
-          <w:szCs w:val="36"/>
-        </w:rPr>
-        <w:t>.....................................................................................</w:t>
-      </w:r>
-      <w:r>
-        <w:rPr>
-          <w:sz w:val="24"/>
-          <w:szCs w:val="36"/>
-        </w:rPr>
-        <w:t>9</w:t>
-      </w:r>
-    </w:p>
-    <w:p>
-      <w:pPr>
-        <w:pStyle w:val="Estilo1"/>
-        <w:rPr>
-          <w:sz w:val="24"/>
-          <w:szCs w:val="36"/>
-        </w:rPr>
-      </w:pPr>
-    </w:p>
-    <w:p>
-      <w:pPr>
-        <w:pStyle w:val="Estilo1"/>
-        <w:rPr>
-          <w:sz w:val="24"/>
-          <w:szCs w:val="36"/>
-        </w:rPr>
-      </w:pPr>
-    </w:p>
-    <w:p>
-      <w:pPr>
-        <w:pStyle w:val="Estilo1"/>
-        <w:rPr>
-          <w:sz w:val="24"/>
-          <w:szCs w:val="36"/>
-        </w:rPr>
-      </w:pPr>
-    </w:p>
-    <w:p>
-      <w:pPr>
-        <w:pStyle w:val="Estilo1"/>
-      </w:pPr>
-    </w:p>
-    <w:p>
-      <w:pPr>
-        <w:pStyle w:val="Estilo1"/>
-      </w:pPr>
-    </w:p>
-    <w:p>
-      <w:pPr>
-        <w:pStyle w:val="Estilo1"/>
       </w:pPr>
     </w:p>
     <w:p>
@@ -1156,18 +1109,23 @@
       <w:pPr>
         <w:pStyle w:val="Estilo1"/>
         <w:jc w:val="both"/>
-        <w:rPr>
-          <w:i w:val="0"/>
-          <w:iCs/>
-          <w:lang w:val="pt-BR"/>
-        </w:rPr>
-      </w:pPr>
-      <w:r>
-        <w:rPr>
-          <w:i w:val="0"/>
-          <w:iCs/>
-          <w:lang w:val="pt-BR"/>
-        </w:rPr>
+      </w:pPr>
+    </w:p>
+    <w:p>
+      <w:pPr>
+        <w:pStyle w:val="Estilo1"/>
+        <w:jc w:val="both"/>
+        <w:rPr>
+          <w:i w:val="0"/>
+          <w:iCs/>
+        </w:rPr>
+      </w:pPr>
+      <w:r>
+        <w:rPr>
+          <w:i w:val="0"/>
+          <w:iCs/>
+        </w:rPr>
+        <w:lastRenderedPageBreak/>
         <w:t>Introdução</w:t>
       </w:r>
     </w:p>
@@ -1180,7 +1138,7 @@
         <w:textAlignment w:val="baseline"/>
         <w:rPr>
           <w:rFonts w:ascii="Century Schoolbook" w:hAnsi="Century Schoolbook" w:cs="Segoe UI"/>
-          <w:lang w:val="pt-BR"/>
+          <w:lang w:val="pt-PT"/>
         </w:rPr>
       </w:pPr>
       <w:r>
@@ -1195,7 +1153,7 @@
         <w:rPr>
           <w:rStyle w:val="eop"/>
           <w:rFonts w:ascii="Century Schoolbook" w:eastAsia="Microsoft JhengHei" w:hAnsi="Century Schoolbook" w:cs="Segoe UI"/>
-          <w:lang w:val="pt-BR"/>
+          <w:lang w:val="pt-PT"/>
         </w:rPr>
         <w:t> </w:t>
       </w:r>
@@ -1219,7 +1177,23 @@
           <w:rFonts w:ascii="Century Schoolbook" w:eastAsia="Microsoft JhengHei" w:hAnsi="Century Schoolbook" w:cs="Segoe UI"/>
           <w:lang w:val="pt-PT"/>
         </w:rPr>
-        <w:t>Desta forma, o grupo recorreu a técnicas de representação UML com o intuito de detalhar o modelo conceitual.</w:t>
+        <w:t>Desta forma, o grupo recorreu a técnicas de representação UML com o intuito de detalhar o modelo conce</w:t>
+      </w:r>
+      <w:r>
+        <w:rPr>
+          <w:rStyle w:val="normaltextrun"/>
+          <w:rFonts w:ascii="Century Schoolbook" w:eastAsia="Microsoft JhengHei" w:hAnsi="Century Schoolbook" w:cs="Segoe UI"/>
+          <w:lang w:val="pt-PT"/>
+        </w:rPr>
+        <w:t>pt</w:t>
+      </w:r>
+      <w:r>
+        <w:rPr>
+          <w:rStyle w:val="normaltextrun"/>
+          <w:rFonts w:ascii="Century Schoolbook" w:eastAsia="Microsoft JhengHei" w:hAnsi="Century Schoolbook" w:cs="Segoe UI"/>
+          <w:lang w:val="pt-PT"/>
+        </w:rPr>
+        <w:t>ual.</w:t>
       </w:r>
     </w:p>
     <w:p>
@@ -1246,14 +1220,14 @@
           <w:rFonts w:ascii="Century Schoolbook" w:eastAsia="Microsoft JhengHei" w:hAnsi="Century Schoolbook" w:cs="Segoe UI"/>
           <w:sz w:val="44"/>
           <w:szCs w:val="44"/>
-          <w:lang w:val="pt-BR"/>
+          <w:lang w:val="pt-PT"/>
         </w:rPr>
       </w:pPr>
       <w:r>
         <w:rPr>
           <w:rStyle w:val="eop"/>
           <w:rFonts w:ascii="Century Schoolbook" w:eastAsia="Microsoft JhengHei" w:hAnsi="Century Schoolbook" w:cs="Segoe UI"/>
-          <w:lang w:val="pt-BR"/>
+          <w:lang w:val="pt-PT"/>
         </w:rPr>
         <w:t> </w:t>
       </w:r>
@@ -1263,7 +1237,7 @@
           <w:rFonts w:ascii="Century Schoolbook" w:eastAsia="Microsoft JhengHei" w:hAnsi="Century Schoolbook" w:cs="Segoe UI"/>
           <w:sz w:val="44"/>
           <w:szCs w:val="44"/>
-          <w:lang w:val="pt-BR"/>
+          <w:lang w:val="pt-PT"/>
         </w:rPr>
         <w:t>Contexto da Base de Dados</w:t>
       </w:r>
@@ -1277,7 +1251,7 @@
         <w:textAlignment w:val="baseline"/>
         <w:rPr>
           <w:rFonts w:ascii="Century Schoolbook" w:eastAsia="Microsoft JhengHei" w:hAnsi="Century Schoolbook" w:cs="Segoe UI"/>
-          <w:lang w:val="pt-BR"/>
+          <w:lang w:val="pt-PT"/>
         </w:rPr>
       </w:pPr>
       <w:r>
@@ -1296,7 +1270,7 @@
           <w:rFonts w:ascii="Century Schoolbook" w:eastAsia="Microsoft JhengHei" w:hAnsi="Century Schoolbook"/>
           <w:color w:val="000000"/>
           <w:shd w:val="clear" w:color="auto" w:fill="FFFFFF"/>
-          <w:lang w:val="pt-BR"/>
+          <w:lang w:val="pt-PT"/>
         </w:rPr>
         <w:t> </w:t>
       </w:r>
@@ -1305,7 +1279,7 @@
           <w:rFonts w:ascii="Century Schoolbook" w:eastAsia="Microsoft JhengHei" w:hAnsi="Century Schoolbook"/>
           <w:color w:val="000000"/>
           <w:shd w:val="clear" w:color="auto" w:fill="FFFFFF"/>
-          <w:lang w:val="pt-BR"/>
+          <w:lang w:val="pt-PT"/>
         </w:rPr>
         <w:br/>
       </w:r>
@@ -1315,7 +1289,7 @@
           <w:rFonts w:ascii="Century Schoolbook" w:hAnsi="Century Schoolbook" w:cs="Calibri"/>
           <w:color w:val="000000"/>
           <w:shd w:val="clear" w:color="auto" w:fill="FFFFFF"/>
-          <w:lang w:val="pt-BR"/>
+          <w:lang w:val="pt-PT"/>
         </w:rPr>
         <w:tab/>
       </w:r>
@@ -1335,7 +1309,7 @@
           <w:rFonts w:ascii="Century Schoolbook" w:eastAsia="Microsoft JhengHei" w:hAnsi="Century Schoolbook"/>
           <w:color w:val="000000"/>
           <w:shd w:val="clear" w:color="auto" w:fill="FFFFFF"/>
-          <w:lang w:val="pt-BR"/>
+          <w:lang w:val="pt-PT"/>
         </w:rPr>
         <w:t> </w:t>
       </w:r>
@@ -1344,9 +1318,6 @@
       <w:pPr>
         <w:pStyle w:val="Estilo1"/>
         <w:jc w:val="both"/>
-        <w:rPr>
-          <w:lang w:val="pt-BR"/>
-        </w:rPr>
       </w:pPr>
     </w:p>
     <w:p>
@@ -1358,7 +1329,6 @@
           <w:iCs/>
           <w:sz w:val="36"/>
           <w:szCs w:val="36"/>
-          <w:lang w:val="pt-BR"/>
         </w:rPr>
       </w:pPr>
       <w:r>
@@ -1367,7 +1337,6 @@
           <w:iCs/>
           <w:sz w:val="36"/>
           <w:szCs w:val="36"/>
-          <w:lang w:val="pt-BR"/>
         </w:rPr>
         <w:t xml:space="preserve">Pessoa </w:t>
       </w:r>
@@ -1382,16 +1351,14 @@
           <w:iCs/>
           <w:sz w:val="24"/>
           <w:szCs w:val="24"/>
-          <w:lang w:val="pt-BR"/>
-        </w:rPr>
-      </w:pPr>
-      <w:r>
-        <w:rPr>
-          <w:i w:val="0"/>
-          <w:iCs/>
-          <w:sz w:val="24"/>
-          <w:szCs w:val="24"/>
-          <w:lang w:val="pt-BR"/>
+        </w:rPr>
+      </w:pPr>
+      <w:r>
+        <w:rPr>
+          <w:i w:val="0"/>
+          <w:iCs/>
+          <w:sz w:val="24"/>
+          <w:szCs w:val="24"/>
         </w:rPr>
         <w:t>Pessoa é uma generalização que define a parte humana da base de dados. Desta importa saber o nome, a data de nascimento, a morada, o contacto telefónico e o e-mail. As pessoas podem ser divididas em duas especializações – Cliente e Funcionário.</w:t>
       </w:r>
@@ -1403,7 +1370,6 @@
         <w:rPr>
           <w:i w:val="0"/>
           <w:iCs/>
-          <w:lang w:val="pt-BR"/>
         </w:rPr>
       </w:pPr>
     </w:p>
@@ -1416,7 +1382,6 @@
           <w:iCs/>
           <w:sz w:val="36"/>
           <w:szCs w:val="36"/>
-          <w:lang w:val="pt-BR"/>
         </w:rPr>
       </w:pPr>
       <w:r>
@@ -1425,7 +1390,6 @@
           <w:iCs/>
           <w:sz w:val="36"/>
           <w:szCs w:val="36"/>
-          <w:lang w:val="pt-BR"/>
         </w:rPr>
         <w:t xml:space="preserve">Cliente </w:t>
       </w:r>
@@ -1440,16 +1404,14 @@
           <w:iCs/>
           <w:sz w:val="24"/>
           <w:szCs w:val="24"/>
-          <w:lang w:val="pt-BR"/>
-        </w:rPr>
-      </w:pPr>
-      <w:r>
-        <w:rPr>
-          <w:i w:val="0"/>
-          <w:iCs/>
-          <w:sz w:val="24"/>
-          <w:szCs w:val="24"/>
-          <w:lang w:val="pt-BR"/>
+        </w:rPr>
+      </w:pPr>
+      <w:r>
+        <w:rPr>
+          <w:i w:val="0"/>
+          <w:iCs/>
+          <w:sz w:val="24"/>
+          <w:szCs w:val="24"/>
         </w:rPr>
         <w:t>Acerca do Cliente, observamos que, tal como a classe Funcionário, é uma especialização de Pessoa. Decidimos fazer a divisão dados os atributos que se repetiriam entre o Cliente e o Funcionário.</w:t>
       </w:r>
@@ -1464,16 +1426,14 @@
           <w:iCs/>
           <w:sz w:val="24"/>
           <w:szCs w:val="24"/>
-          <w:lang w:val="pt-BR"/>
-        </w:rPr>
-      </w:pPr>
-      <w:r>
-        <w:rPr>
-          <w:i w:val="0"/>
-          <w:iCs/>
-          <w:sz w:val="24"/>
-          <w:szCs w:val="24"/>
-          <w:lang w:val="pt-BR"/>
+        </w:rPr>
+      </w:pPr>
+      <w:r>
+        <w:rPr>
+          <w:i w:val="0"/>
+          <w:iCs/>
+          <w:sz w:val="24"/>
+          <w:szCs w:val="24"/>
         </w:rPr>
         <w:t>Os dados da Carta de Condução de cada cliente são relevantes, desta forma, o ID da Carta de Condução, bem como a validade e a sua data de emissão são recolhidos e armazenados como atributos desta classe.</w:t>
       </w:r>
@@ -1482,9 +1442,6 @@
       <w:pPr>
         <w:pStyle w:val="Estilo1"/>
         <w:jc w:val="both"/>
-        <w:rPr>
-          <w:lang w:val="pt-BR"/>
-        </w:rPr>
       </w:pPr>
     </w:p>
     <w:p>
@@ -1496,7 +1453,6 @@
           <w:iCs/>
           <w:sz w:val="36"/>
           <w:szCs w:val="36"/>
-          <w:lang w:val="pt-BR"/>
         </w:rPr>
       </w:pPr>
       <w:r>
@@ -1505,7 +1461,6 @@
           <w:iCs/>
           <w:sz w:val="36"/>
           <w:szCs w:val="36"/>
-          <w:lang w:val="pt-BR"/>
         </w:rPr>
         <w:t xml:space="preserve">Funcionário </w:t>
       </w:r>
@@ -1520,16 +1475,14 @@
           <w:iCs/>
           <w:sz w:val="24"/>
           <w:szCs w:val="24"/>
-          <w:lang w:val="pt-BR"/>
-        </w:rPr>
-      </w:pPr>
-      <w:r>
-        <w:rPr>
-          <w:i w:val="0"/>
-          <w:iCs/>
-          <w:sz w:val="24"/>
-          <w:szCs w:val="24"/>
-          <w:lang w:val="pt-BR"/>
+        </w:rPr>
+      </w:pPr>
+      <w:r>
+        <w:rPr>
+          <w:i w:val="0"/>
+          <w:iCs/>
+          <w:sz w:val="24"/>
+          <w:szCs w:val="24"/>
         </w:rPr>
         <w:t xml:space="preserve">A cada funcionário que trabalha na empresa é lhe associado, por motivos de identificação, um ID. O número de horas semanais bem com o salário por hora de cada um é armazenado como atributo. Isto serve para a empresa saber quanto tem de pagar a cada funcionário no mês. </w:t>
       </w:r>
@@ -1538,17 +1491,20 @@
       <w:pPr>
         <w:pStyle w:val="Estilo1"/>
         <w:jc w:val="both"/>
-        <w:rPr>
-          <w:lang w:val="pt-BR"/>
-        </w:rPr>
       </w:pPr>
     </w:p>
     <w:p>
       <w:pPr>
         <w:pStyle w:val="Estilo1"/>
         <w:jc w:val="both"/>
-        <w:rPr>
-          <w:lang w:val="pt-BR"/>
+      </w:pPr>
+    </w:p>
+    <w:p>
+      <w:pPr>
+        <w:pStyle w:val="Estilo1"/>
+        <w:jc w:val="both"/>
+        <w:rPr>
+          <w:vertAlign w:val="subscript"/>
         </w:rPr>
       </w:pPr>
     </w:p>
@@ -1561,7 +1517,6 @@
           <w:iCs/>
           <w:sz w:val="36"/>
           <w:szCs w:val="36"/>
-          <w:lang w:val="pt-BR"/>
         </w:rPr>
       </w:pPr>
       <w:r>
@@ -1570,7 +1525,6 @@
           <w:iCs/>
           <w:sz w:val="36"/>
           <w:szCs w:val="36"/>
-          <w:lang w:val="pt-BR"/>
         </w:rPr>
         <w:lastRenderedPageBreak/>
         <w:t xml:space="preserve"> Marca</w:t>
@@ -1586,16 +1540,14 @@
           <w:iCs/>
           <w:sz w:val="24"/>
           <w:szCs w:val="24"/>
-          <w:lang w:val="pt-BR"/>
-        </w:rPr>
-      </w:pPr>
-      <w:r>
-        <w:rPr>
-          <w:i w:val="0"/>
-          <w:iCs/>
-          <w:sz w:val="24"/>
-          <w:szCs w:val="24"/>
-          <w:lang w:val="pt-BR"/>
+        </w:rPr>
+      </w:pPr>
+      <w:r>
+        <w:rPr>
+          <w:i w:val="0"/>
+          <w:iCs/>
+          <w:sz w:val="24"/>
+          <w:szCs w:val="24"/>
         </w:rPr>
         <w:t>A entidade marca possui como atributo apenas um nome</w:t>
       </w:r>
@@ -1605,7 +1557,6 @@
           <w:iCs/>
           <w:sz w:val="24"/>
           <w:szCs w:val="24"/>
-          <w:lang w:val="pt-BR"/>
         </w:rPr>
         <w:t>.</w:t>
       </w:r>
@@ -1615,7 +1566,6 @@
           <w:iCs/>
           <w:sz w:val="24"/>
           <w:szCs w:val="24"/>
-          <w:lang w:val="pt-BR"/>
         </w:rPr>
         <w:t xml:space="preserve"> </w:t>
       </w:r>
@@ -1625,7 +1575,6 @@
           <w:iCs/>
           <w:sz w:val="24"/>
           <w:szCs w:val="24"/>
-          <w:lang w:val="pt-BR"/>
         </w:rPr>
         <w:t xml:space="preserve">Esta </w:t>
       </w:r>
@@ -1635,7 +1584,6 @@
           <w:iCs/>
           <w:sz w:val="24"/>
           <w:szCs w:val="24"/>
-          <w:lang w:val="pt-BR"/>
         </w:rPr>
         <w:t>associ</w:t>
       </w:r>
@@ -1645,7 +1593,6 @@
           <w:iCs/>
           <w:sz w:val="24"/>
           <w:szCs w:val="24"/>
-          <w:lang w:val="pt-BR"/>
         </w:rPr>
         <w:t>ar-se-à</w:t>
       </w:r>
@@ -1655,7 +1602,6 @@
           <w:iCs/>
           <w:sz w:val="24"/>
           <w:szCs w:val="24"/>
-          <w:lang w:val="pt-BR"/>
         </w:rPr>
         <w:t xml:space="preserve"> com a classe Modelo,</w:t>
       </w:r>
@@ -1665,7 +1611,6 @@
           <w:iCs/>
           <w:sz w:val="24"/>
           <w:szCs w:val="24"/>
-          <w:lang w:val="pt-BR"/>
         </w:rPr>
         <w:t xml:space="preserve"> </w:t>
       </w:r>
@@ -1675,7 +1620,6 @@
           <w:iCs/>
           <w:sz w:val="24"/>
           <w:szCs w:val="24"/>
-          <w:lang w:val="pt-BR"/>
         </w:rPr>
         <w:t>podendo</w:t>
       </w:r>
@@ -1685,7 +1629,6 @@
           <w:iCs/>
           <w:sz w:val="24"/>
           <w:szCs w:val="24"/>
-          <w:lang w:val="pt-BR"/>
         </w:rPr>
         <w:t xml:space="preserve"> </w:t>
       </w:r>
@@ -1695,7 +1638,6 @@
           <w:iCs/>
           <w:sz w:val="24"/>
           <w:szCs w:val="24"/>
-          <w:lang w:val="pt-BR"/>
         </w:rPr>
         <w:t>ter vários modelos associados à mesma marca.</w:t>
       </w:r>
@@ -1704,9 +1646,6 @@
       <w:pPr>
         <w:pStyle w:val="Estilo1"/>
         <w:jc w:val="both"/>
-        <w:rPr>
-          <w:lang w:val="pt-BR"/>
-        </w:rPr>
       </w:pPr>
     </w:p>
     <w:p>
@@ -1718,7 +1657,6 @@
           <w:iCs/>
           <w:sz w:val="36"/>
           <w:szCs w:val="36"/>
-          <w:lang w:val="pt-BR"/>
         </w:rPr>
       </w:pPr>
       <w:r>
@@ -1727,7 +1665,6 @@
           <w:iCs/>
           <w:sz w:val="36"/>
           <w:szCs w:val="36"/>
-          <w:lang w:val="pt-BR"/>
         </w:rPr>
         <w:t>Modelo</w:t>
       </w:r>
@@ -1742,16 +1679,14 @@
           <w:iCs/>
           <w:sz w:val="24"/>
           <w:szCs w:val="24"/>
-          <w:lang w:val="pt-BR"/>
-        </w:rPr>
-      </w:pPr>
-      <w:r>
-        <w:rPr>
-          <w:i w:val="0"/>
-          <w:iCs/>
-          <w:sz w:val="24"/>
-          <w:szCs w:val="24"/>
-          <w:lang w:val="pt-BR"/>
+        </w:rPr>
+      </w:pPr>
+      <w:r>
+        <w:rPr>
+          <w:i w:val="0"/>
+          <w:iCs/>
+          <w:sz w:val="24"/>
+          <w:szCs w:val="24"/>
         </w:rPr>
         <w:t>A classe Modelo é importante para especificar o tipo de carro no qual aquele modelo se encaixa. Cada modelo só pode ter uma única marca associada e um modelo pode se associar com um ou muitos carros.</w:t>
       </w:r>
@@ -1766,7 +1701,6 @@
           <w:iCs/>
           <w:sz w:val="24"/>
           <w:szCs w:val="24"/>
-          <w:lang w:val="pt-BR"/>
         </w:rPr>
       </w:pPr>
     </w:p>
@@ -1779,7 +1713,6 @@
           <w:iCs/>
           <w:sz w:val="36"/>
           <w:szCs w:val="36"/>
-          <w:lang w:val="pt-BR"/>
         </w:rPr>
       </w:pPr>
       <w:r>
@@ -1788,7 +1721,6 @@
           <w:iCs/>
           <w:sz w:val="36"/>
           <w:szCs w:val="36"/>
-          <w:lang w:val="pt-BR"/>
         </w:rPr>
         <w:t>Seguradora</w:t>
       </w:r>
@@ -1803,16 +1735,14 @@
           <w:iCs/>
           <w:sz w:val="24"/>
           <w:szCs w:val="24"/>
-          <w:lang w:val="pt-BR"/>
-        </w:rPr>
-      </w:pPr>
-      <w:r>
-        <w:rPr>
-          <w:i w:val="0"/>
-          <w:iCs/>
-          <w:sz w:val="24"/>
-          <w:szCs w:val="24"/>
-          <w:lang w:val="pt-BR"/>
+        </w:rPr>
+      </w:pPr>
+      <w:r>
+        <w:rPr>
+          <w:i w:val="0"/>
+          <w:iCs/>
+          <w:sz w:val="24"/>
+          <w:szCs w:val="24"/>
         </w:rPr>
         <w:t xml:space="preserve">É importante guardarmos na nossa base as Seguradoras parceiras, para isso, informações como seu nome, morada, telefone e e-mail serão armazenadas como atributos. A função principal desta entidade é fornecer </w:t>
       </w:r>
@@ -1822,7 +1752,6 @@
           <w:iCs/>
           <w:sz w:val="24"/>
           <w:szCs w:val="24"/>
-          <w:lang w:val="pt-BR"/>
         </w:rPr>
         <w:t xml:space="preserve">à </w:t>
       </w:r>
@@ -1832,7 +1761,6 @@
           <w:iCs/>
           <w:sz w:val="24"/>
           <w:szCs w:val="24"/>
-          <w:lang w:val="pt-BR"/>
         </w:rPr>
         <w:t>empresa seguros variados, que por sua vez podem ser fornecidos por diversas seguradoras.</w:t>
       </w:r>
@@ -1847,7 +1775,6 @@
           <w:iCs/>
           <w:sz w:val="24"/>
           <w:szCs w:val="24"/>
-          <w:lang w:val="pt-BR"/>
         </w:rPr>
       </w:pPr>
     </w:p>
@@ -1860,7 +1787,6 @@
           <w:iCs/>
           <w:sz w:val="36"/>
           <w:szCs w:val="36"/>
-          <w:lang w:val="pt-BR"/>
         </w:rPr>
       </w:pPr>
       <w:r>
@@ -1869,7 +1795,6 @@
           <w:iCs/>
           <w:sz w:val="36"/>
           <w:szCs w:val="36"/>
-          <w:lang w:val="pt-BR"/>
         </w:rPr>
         <w:t>Seguro</w:t>
       </w:r>
@@ -1884,16 +1809,14 @@
           <w:iCs/>
           <w:sz w:val="24"/>
           <w:szCs w:val="24"/>
-          <w:lang w:val="pt-BR"/>
-        </w:rPr>
-      </w:pPr>
-      <w:r>
-        <w:rPr>
-          <w:i w:val="0"/>
-          <w:iCs/>
-          <w:sz w:val="24"/>
-          <w:szCs w:val="24"/>
-          <w:lang w:val="pt-BR"/>
+        </w:rPr>
+      </w:pPr>
+      <w:r>
+        <w:rPr>
+          <w:i w:val="0"/>
+          <w:iCs/>
+          <w:sz w:val="24"/>
+          <w:szCs w:val="24"/>
         </w:rPr>
         <w:t xml:space="preserve">A classe Seguro </w:t>
       </w:r>
@@ -1903,7 +1826,6 @@
           <w:iCs/>
           <w:sz w:val="24"/>
           <w:szCs w:val="24"/>
-          <w:lang w:val="pt-BR"/>
         </w:rPr>
         <w:t>mostra-se</w:t>
       </w:r>
@@ -1913,7 +1835,6 @@
           <w:iCs/>
           <w:sz w:val="24"/>
           <w:szCs w:val="24"/>
-          <w:lang w:val="pt-BR"/>
         </w:rPr>
         <w:t xml:space="preserve"> necessária para garantir ao cliente a cobertura de danos </w:t>
       </w:r>
@@ -1923,7 +1844,6 @@
           <w:iCs/>
           <w:sz w:val="24"/>
           <w:szCs w:val="24"/>
-          <w:lang w:val="pt-BR"/>
         </w:rPr>
         <w:t>a</w:t>
       </w:r>
@@ -1933,7 +1853,6 @@
           <w:iCs/>
           <w:sz w:val="24"/>
           <w:szCs w:val="24"/>
-          <w:lang w:val="pt-BR"/>
         </w:rPr>
         <w:t xml:space="preserve"> vários níveis</w:t>
       </w:r>
@@ -1943,7 +1862,6 @@
           <w:iCs/>
           <w:sz w:val="24"/>
           <w:szCs w:val="24"/>
-          <w:lang w:val="pt-BR"/>
         </w:rPr>
         <w:t>. E</w:t>
       </w:r>
@@ -1953,7 +1871,6 @@
           <w:iCs/>
           <w:sz w:val="24"/>
           <w:szCs w:val="24"/>
-          <w:lang w:val="pt-BR"/>
         </w:rPr>
         <w:t>s</w:t>
       </w:r>
@@ -1963,7 +1880,6 @@
           <w:iCs/>
           <w:sz w:val="24"/>
           <w:szCs w:val="24"/>
-          <w:lang w:val="pt-BR"/>
         </w:rPr>
         <w:t>t</w:t>
       </w:r>
@@ -1973,7 +1889,6 @@
           <w:iCs/>
           <w:sz w:val="24"/>
           <w:szCs w:val="24"/>
-          <w:lang w:val="pt-BR"/>
         </w:rPr>
         <w:t>a informação</w:t>
       </w:r>
@@ -1983,7 +1898,6 @@
           <w:iCs/>
           <w:sz w:val="24"/>
           <w:szCs w:val="24"/>
-          <w:lang w:val="pt-BR"/>
         </w:rPr>
         <w:t>,</w:t>
       </w:r>
@@ -1993,7 +1907,6 @@
           <w:iCs/>
           <w:sz w:val="24"/>
           <w:szCs w:val="24"/>
-          <w:lang w:val="pt-BR"/>
         </w:rPr>
         <w:t xml:space="preserve"> aliada </w:t>
       </w:r>
@@ -2003,7 +1916,6 @@
           <w:iCs/>
           <w:sz w:val="24"/>
           <w:szCs w:val="24"/>
-          <w:lang w:val="pt-BR"/>
         </w:rPr>
         <w:t xml:space="preserve">aos </w:t>
       </w:r>
@@ -2013,7 +1925,6 @@
           <w:iCs/>
           <w:sz w:val="24"/>
           <w:szCs w:val="24"/>
-          <w:lang w:val="pt-BR"/>
         </w:rPr>
         <w:t>benefícios de viagem e acomodação que um seguro de automóvel pode oferecer</w:t>
       </w:r>
@@ -2023,7 +1934,6 @@
           <w:iCs/>
           <w:sz w:val="24"/>
           <w:szCs w:val="24"/>
-          <w:lang w:val="pt-BR"/>
         </w:rPr>
         <w:t xml:space="preserve">, </w:t>
       </w:r>
@@ -2033,7 +1943,6 @@
           <w:iCs/>
           <w:sz w:val="24"/>
           <w:szCs w:val="24"/>
-          <w:lang w:val="pt-BR"/>
         </w:rPr>
         <w:t>ir</w:t>
       </w:r>
@@ -2043,7 +1952,6 @@
           <w:iCs/>
           <w:sz w:val="24"/>
           <w:szCs w:val="24"/>
-          <w:lang w:val="pt-BR"/>
         </w:rPr>
         <w:t>á</w:t>
       </w:r>
@@ -2053,7 +1961,6 @@
           <w:iCs/>
           <w:sz w:val="24"/>
           <w:szCs w:val="24"/>
-          <w:lang w:val="pt-BR"/>
         </w:rPr>
         <w:t xml:space="preserve"> </w:t>
       </w:r>
@@ -2063,7 +1970,6 @@
           <w:iCs/>
           <w:sz w:val="24"/>
           <w:szCs w:val="24"/>
-          <w:lang w:val="pt-BR"/>
         </w:rPr>
         <w:t xml:space="preserve">ajudar a </w:t>
       </w:r>
@@ -2073,7 +1979,6 @@
           <w:iCs/>
           <w:sz w:val="24"/>
           <w:szCs w:val="24"/>
-          <w:lang w:val="pt-BR"/>
         </w:rPr>
         <w:t xml:space="preserve">definir o tipo do plano que, por sua vez, irá ditar seu preço. É importante destacar que um seguro será obrigatoriamente associado ao ato de aluguer. </w:t>
       </w:r>
@@ -2082,9 +1987,6 @@
       <w:pPr>
         <w:pStyle w:val="Estilo1"/>
         <w:jc w:val="both"/>
-        <w:rPr>
-          <w:lang w:val="pt-BR"/>
-        </w:rPr>
       </w:pPr>
     </w:p>
     <w:p>
@@ -2096,7 +1998,6 @@
           <w:iCs/>
           <w:sz w:val="36"/>
           <w:szCs w:val="36"/>
-          <w:lang w:val="pt-BR"/>
         </w:rPr>
       </w:pPr>
       <w:r>
@@ -2105,7 +2006,6 @@
           <w:iCs/>
           <w:sz w:val="36"/>
           <w:szCs w:val="36"/>
-          <w:lang w:val="pt-BR"/>
         </w:rPr>
         <w:t>Carro</w:t>
       </w:r>
@@ -2120,16 +2020,14 @@
           <w:iCs/>
           <w:sz w:val="24"/>
           <w:szCs w:val="24"/>
-          <w:lang w:val="pt-BR"/>
-        </w:rPr>
-      </w:pPr>
-      <w:r>
-        <w:rPr>
-          <w:i w:val="0"/>
-          <w:iCs/>
-          <w:sz w:val="24"/>
-          <w:szCs w:val="24"/>
-          <w:lang w:val="pt-BR"/>
+        </w:rPr>
+      </w:pPr>
+      <w:r>
+        <w:rPr>
+          <w:i w:val="0"/>
+          <w:iCs/>
+          <w:sz w:val="24"/>
+          <w:szCs w:val="24"/>
         </w:rPr>
         <w:t>Os</w:t>
       </w:r>
@@ -2139,7 +2037,6 @@
           <w:iCs/>
           <w:sz w:val="24"/>
           <w:szCs w:val="24"/>
-          <w:lang w:val="pt-BR"/>
         </w:rPr>
         <w:t xml:space="preserve"> carro</w:t>
       </w:r>
@@ -2149,7 +2046,6 @@
           <w:iCs/>
           <w:sz w:val="24"/>
           <w:szCs w:val="24"/>
-          <w:lang w:val="pt-BR"/>
         </w:rPr>
         <w:t xml:space="preserve">s pertencentes </w:t>
       </w:r>
@@ -2159,7 +2055,6 @@
           <w:iCs/>
           <w:sz w:val="24"/>
           <w:szCs w:val="24"/>
-          <w:lang w:val="pt-BR"/>
         </w:rPr>
         <w:t>à</w:t>
       </w:r>
@@ -2169,7 +2064,6 @@
           <w:iCs/>
           <w:sz w:val="24"/>
           <w:szCs w:val="24"/>
-          <w:lang w:val="pt-BR"/>
         </w:rPr>
         <w:t xml:space="preserve"> empresa serão armazenados de forma </w:t>
       </w:r>
@@ -2179,7 +2073,6 @@
           <w:iCs/>
           <w:sz w:val="24"/>
           <w:szCs w:val="24"/>
-          <w:lang w:val="pt-BR"/>
         </w:rPr>
         <w:t xml:space="preserve">a </w:t>
       </w:r>
@@ -2189,7 +2082,6 @@
           <w:iCs/>
           <w:sz w:val="24"/>
           <w:szCs w:val="24"/>
-          <w:lang w:val="pt-BR"/>
         </w:rPr>
         <w:t>que a base</w:t>
       </w:r>
@@ -2199,7 +2091,6 @@
           <w:iCs/>
           <w:sz w:val="24"/>
           <w:szCs w:val="24"/>
-          <w:lang w:val="pt-BR"/>
         </w:rPr>
         <w:t xml:space="preserve"> guard</w:t>
       </w:r>
@@ -2209,7 +2100,6 @@
           <w:iCs/>
           <w:sz w:val="24"/>
           <w:szCs w:val="24"/>
-          <w:lang w:val="pt-BR"/>
         </w:rPr>
         <w:t>e</w:t>
       </w:r>
@@ -2219,7 +2109,6 @@
           <w:iCs/>
           <w:sz w:val="24"/>
           <w:szCs w:val="24"/>
-          <w:lang w:val="pt-BR"/>
         </w:rPr>
         <w:t xml:space="preserve"> informações da matrícula e do estado do veículo. Cada carro possui um único modelo</w:t>
       </w:r>
@@ -2229,7 +2118,6 @@
           <w:iCs/>
           <w:sz w:val="24"/>
           <w:szCs w:val="24"/>
-          <w:lang w:val="pt-BR"/>
         </w:rPr>
         <w:t xml:space="preserve"> </w:t>
       </w:r>
@@ -2239,7 +2127,6 @@
           <w:iCs/>
           <w:sz w:val="24"/>
           <w:szCs w:val="24"/>
-          <w:lang w:val="pt-BR"/>
         </w:rPr>
         <w:t>associado, e de acordo com o tipo de carro especificado pela entidade Modelo, faz parte de um único plano de aluguer.</w:t>
       </w:r>
@@ -2249,7 +2136,6 @@
           <w:iCs/>
           <w:sz w:val="24"/>
           <w:szCs w:val="24"/>
-          <w:lang w:val="pt-BR"/>
         </w:rPr>
         <w:t xml:space="preserve"> </w:t>
       </w:r>
@@ -2362,7 +2248,6 @@
           <w:iCs/>
           <w:sz w:val="24"/>
           <w:szCs w:val="24"/>
-          <w:lang w:val="pt-BR"/>
         </w:rPr>
       </w:pPr>
     </w:p>
@@ -2375,7 +2260,6 @@
           <w:iCs/>
           <w:sz w:val="36"/>
           <w:szCs w:val="36"/>
-          <w:lang w:val="pt-BR"/>
         </w:rPr>
       </w:pPr>
       <w:r>
@@ -2384,7 +2268,6 @@
           <w:iCs/>
           <w:sz w:val="36"/>
           <w:szCs w:val="36"/>
-          <w:lang w:val="pt-BR"/>
         </w:rPr>
         <w:t>Plano de Aluguer</w:t>
       </w:r>
@@ -2398,7 +2281,6 @@
           <w:iCs/>
           <w:sz w:val="24"/>
           <w:szCs w:val="24"/>
-          <w:lang w:val="pt-BR"/>
         </w:rPr>
       </w:pPr>
       <w:r>
@@ -2407,7 +2289,6 @@
           <w:iCs/>
           <w:sz w:val="36"/>
           <w:szCs w:val="36"/>
-          <w:lang w:val="pt-BR"/>
         </w:rPr>
         <w:tab/>
       </w:r>
@@ -2417,7 +2298,6 @@
           <w:iCs/>
           <w:sz w:val="24"/>
           <w:szCs w:val="24"/>
-          <w:lang w:val="pt-BR"/>
         </w:rPr>
         <w:t>Os planos que a empresa oferece serão ditados pelo carro associado ao plano e seu respectivo tipo de modelo, des</w:t>
       </w:r>
@@ -2427,7 +2307,6 @@
           <w:iCs/>
           <w:sz w:val="24"/>
           <w:szCs w:val="24"/>
-          <w:lang w:val="pt-BR"/>
         </w:rPr>
         <w:t>t</w:t>
       </w:r>
@@ -2437,7 +2316,6 @@
           <w:iCs/>
           <w:sz w:val="24"/>
           <w:szCs w:val="24"/>
-          <w:lang w:val="pt-BR"/>
         </w:rPr>
         <w:t xml:space="preserve">a forma, um carro de categoria mais alta terá um preço mais elevado. </w:t>
       </w:r>
@@ -2451,7 +2329,6 @@
           <w:iCs/>
           <w:sz w:val="36"/>
           <w:szCs w:val="36"/>
-          <w:lang w:val="pt-BR"/>
         </w:rPr>
       </w:pPr>
     </w:p>
@@ -2464,7 +2341,6 @@
           <w:iCs/>
           <w:sz w:val="36"/>
           <w:szCs w:val="36"/>
-          <w:lang w:val="pt-BR"/>
         </w:rPr>
       </w:pPr>
       <w:r>
@@ -2473,7 +2349,6 @@
           <w:iCs/>
           <w:sz w:val="36"/>
           <w:szCs w:val="36"/>
-          <w:lang w:val="pt-BR"/>
         </w:rPr>
         <w:t>Extras</w:t>
       </w:r>
@@ -2487,16 +2362,14 @@
           <w:iCs/>
           <w:sz w:val="24"/>
           <w:szCs w:val="24"/>
-          <w:lang w:val="pt-BR"/>
-        </w:rPr>
-      </w:pPr>
-      <w:r>
-        <w:rPr>
-          <w:i w:val="0"/>
-          <w:iCs/>
-          <w:sz w:val="24"/>
-          <w:szCs w:val="24"/>
-          <w:lang w:val="pt-BR"/>
+        </w:rPr>
+      </w:pPr>
+      <w:r>
+        <w:rPr>
+          <w:i w:val="0"/>
+          <w:iCs/>
+          <w:sz w:val="24"/>
+          <w:szCs w:val="24"/>
         </w:rPr>
         <w:tab/>
         <w:t>Os extras são adicionais específicos à necessidade do cliente</w:t>
@@ -2507,7 +2380,6 @@
           <w:iCs/>
           <w:sz w:val="24"/>
           <w:szCs w:val="24"/>
-          <w:lang w:val="pt-BR"/>
         </w:rPr>
         <w:t xml:space="preserve"> e </w:t>
       </w:r>
@@ -2517,7 +2389,6 @@
           <w:iCs/>
           <w:sz w:val="24"/>
           <w:szCs w:val="24"/>
-          <w:lang w:val="pt-BR"/>
         </w:rPr>
         <w:t>podem ser adicionados de acordo com a escolha pessoal daquele que irá contratar o plano. Exemplos de extras podem ser “cadeirinha de b</w:t>
       </w:r>
@@ -2527,7 +2398,6 @@
           <w:iCs/>
           <w:sz w:val="24"/>
           <w:szCs w:val="24"/>
-          <w:lang w:val="pt-BR"/>
         </w:rPr>
         <w:t>ébé</w:t>
       </w:r>
@@ -2537,7 +2407,6 @@
           <w:iCs/>
           <w:sz w:val="24"/>
           <w:szCs w:val="24"/>
-          <w:lang w:val="pt-BR"/>
         </w:rPr>
         <w:t>” ou “</w:t>
       </w:r>
@@ -2547,7 +2416,6 @@
           <w:iCs/>
           <w:sz w:val="24"/>
           <w:szCs w:val="24"/>
-          <w:lang w:val="pt-BR"/>
         </w:rPr>
         <w:t xml:space="preserve">sistema </w:t>
       </w:r>
@@ -2555,7 +2423,6 @@
         <w:rPr>
           <w:sz w:val="24"/>
           <w:szCs w:val="24"/>
-          <w:lang w:val="pt-BR"/>
         </w:rPr>
         <w:t>Bluetooth</w:t>
       </w:r>
@@ -2565,7 +2432,6 @@
           <w:iCs/>
           <w:sz w:val="24"/>
           <w:szCs w:val="24"/>
-          <w:lang w:val="pt-BR"/>
         </w:rPr>
         <w:t>”, ou seja, partes adicionais do carro que agregam valor a experiência, e claro, acrescentam um preço extra.</w:t>
       </w:r>
@@ -2579,7 +2445,6 @@
           <w:iCs/>
           <w:sz w:val="24"/>
           <w:szCs w:val="24"/>
-          <w:lang w:val="pt-BR"/>
         </w:rPr>
       </w:pPr>
     </w:p>
@@ -2592,7 +2457,6 @@
           <w:iCs/>
           <w:sz w:val="36"/>
           <w:szCs w:val="36"/>
-          <w:lang w:val="pt-BR"/>
         </w:rPr>
       </w:pPr>
       <w:r>
@@ -2601,7 +2465,6 @@
           <w:iCs/>
           <w:sz w:val="36"/>
           <w:szCs w:val="36"/>
-          <w:lang w:val="pt-BR"/>
         </w:rPr>
         <w:t xml:space="preserve">Aluguer </w:t>
       </w:r>
@@ -2615,13 +2478,9 @@
           <w:iCs/>
           <w:sz w:val="24"/>
           <w:szCs w:val="24"/>
-          <w:lang w:val="pt-BR"/>
-        </w:rPr>
-      </w:pPr>
-      <w:r>
-        <w:rPr>
-          <w:lang w:val="pt-BR"/>
-        </w:rPr>
+        </w:rPr>
+      </w:pPr>
+      <w:r>
         <w:tab/>
       </w:r>
       <w:r>
@@ -2630,7 +2489,6 @@
           <w:iCs/>
           <w:sz w:val="24"/>
           <w:szCs w:val="24"/>
-          <w:lang w:val="pt-BR"/>
         </w:rPr>
         <w:t xml:space="preserve">A classe Aluguer define o ato de alugar um veículo. Desta forma, é importante registar tanto a data e hora do início do contrato, como a data e hora de entrega do veículo, ou seja, do fim do contrato. Como as empresas podem ter </w:t>
       </w:r>
@@ -2640,7 +2498,6 @@
           <w:iCs/>
           <w:sz w:val="24"/>
           <w:szCs w:val="24"/>
-          <w:lang w:val="pt-BR"/>
         </w:rPr>
         <w:t>um</w:t>
       </w:r>
@@ -2650,7 +2507,6 @@
           <w:iCs/>
           <w:sz w:val="24"/>
           <w:szCs w:val="24"/>
-          <w:lang w:val="pt-BR"/>
         </w:rPr>
         <w:t xml:space="preserve"> ou mais locais de levantamento de viaturas, também armazenaremos esta informação.</w:t>
       </w:r>
@@ -2664,7 +2520,6 @@
           <w:iCs/>
           <w:sz w:val="24"/>
           <w:szCs w:val="24"/>
-          <w:lang w:val="pt-BR"/>
         </w:rPr>
       </w:pPr>
     </w:p>
@@ -2677,7 +2532,6 @@
           <w:iCs/>
           <w:sz w:val="36"/>
           <w:szCs w:val="36"/>
-          <w:lang w:val="pt-BR"/>
         </w:rPr>
       </w:pPr>
       <w:r>
@@ -2686,7 +2540,6 @@
           <w:iCs/>
           <w:sz w:val="36"/>
           <w:szCs w:val="36"/>
-          <w:lang w:val="pt-BR"/>
         </w:rPr>
         <w:t>Entrega e Devolução</w:t>
       </w:r>
@@ -2700,13 +2553,9 @@
           <w:iCs/>
           <w:sz w:val="36"/>
           <w:szCs w:val="36"/>
-          <w:lang w:val="pt-BR"/>
-        </w:rPr>
-      </w:pPr>
-      <w:r>
-        <w:rPr>
-          <w:lang w:val="pt-BR"/>
-        </w:rPr>
+        </w:rPr>
+      </w:pPr>
+      <w:r>
         <w:tab/>
       </w:r>
       <w:r>
@@ -2715,14 +2564,10 @@
           <w:iCs/>
           <w:sz w:val="24"/>
           <w:szCs w:val="24"/>
-          <w:lang w:val="pt-BR"/>
         </w:rPr>
         <w:t xml:space="preserve">A necessidade de especificar o ato de entrega e devolução surgiu para termos como identificar o funcionário que exercerá cada função, além de guardar o estado do veículo em ambos os momentos. </w:t>
       </w:r>
       <w:r>
-        <w:rPr>
-          <w:lang w:val="pt-BR"/>
-        </w:rPr>
         <w:tab/>
       </w:r>
     </w:p>
@@ -2735,7 +2580,6 @@
           <w:iCs/>
           <w:sz w:val="36"/>
           <w:szCs w:val="36"/>
-          <w:lang w:val="pt-BR"/>
         </w:rPr>
       </w:pPr>
     </w:p>
@@ -2803,14 +2647,8 @@
     <w:p>
       <w:pPr>
         <w:pStyle w:val="Estilo1"/>
-        <w:rPr>
-          <w:noProof/>
-        </w:rPr>
-      </w:pPr>
-      <w:r>
-        <w:rPr>
-          <w:noProof/>
-        </w:rPr>
+      </w:pPr>
+      <w:r>
         <w:drawing>
           <wp:inline distT="0" distB="0" distL="0" distR="0" wp14:anchorId="7C6577D3" wp14:editId="596F4AE5">
             <wp:extent cx="5400040" cy="5461000"/>
@@ -2857,9 +2695,6 @@
     <w:p>
       <w:pPr>
         <w:pStyle w:val="Estilo1"/>
-        <w:rPr>
-          <w:noProof/>
-        </w:rPr>
       </w:pPr>
     </w:p>
     <w:p>
@@ -2929,9 +2764,6 @@
         <w:pStyle w:val="Estilo1"/>
       </w:pPr>
       <w:r>
-        <w:rPr>
-          <w:noProof/>
-        </w:rPr>
         <w:drawing>
           <wp:anchor distT="0" distB="0" distL="114300" distR="114300" simplePos="0" relativeHeight="251670528" behindDoc="1" locked="0" layoutInCell="1" allowOverlap="1" wp14:anchorId="29B0FD51" wp14:editId="1CB3E387">
             <wp:simplePos x="0" y="0"/>
@@ -3138,7 +2970,6 @@
         <w:rPr>
           <w:i w:val="0"/>
           <w:iCs/>
-          <w:noProof/>
           <w:sz w:val="24"/>
           <w:szCs w:val="24"/>
         </w:rPr>
@@ -3227,7 +3058,6 @@
         <w:rPr>
           <w:i w:val="0"/>
           <w:iCs/>
-          <w:noProof/>
           <w:sz w:val="24"/>
           <w:szCs w:val="24"/>
         </w:rPr>
@@ -3526,11 +3356,8 @@
         </w:rPr>
       </w:pPr>
       <w:r>
-        <w:rPr>
-          <w:noProof/>
-        </w:rPr>
         <w:drawing>
-          <wp:anchor distT="0" distB="0" distL="114300" distR="114300" simplePos="0" relativeHeight="251664384" behindDoc="1" locked="0" layoutInCell="1" allowOverlap="1" wp14:anchorId="022385C0" wp14:editId="35A86D75">
+          <wp:anchor distT="0" distB="0" distL="114300" distR="114300" simplePos="0" relativeHeight="251664384" behindDoc="1" locked="0" layoutInCell="1" allowOverlap="1" wp14:anchorId="022385C0" wp14:editId="597FAB24">
             <wp:simplePos x="0" y="0"/>
             <wp:positionH relativeFrom="margin">
               <wp:posOffset>2720340</wp:posOffset>
@@ -3604,7 +3431,6 @@
         <w:rPr>
           <w:i w:val="0"/>
           <w:iCs/>
-          <w:noProof/>
           <w:sz w:val="24"/>
           <w:szCs w:val="24"/>
         </w:rPr>
@@ -3831,7 +3657,6 @@
         <w:rPr>
           <w:i w:val="0"/>
           <w:iCs/>
-          <w:noProof/>
           <w:sz w:val="24"/>
           <w:szCs w:val="24"/>
         </w:rPr>
@@ -3909,7 +3734,6 @@
         <w:rPr>
           <w:i w:val="0"/>
           <w:iCs/>
-          <w:noProof/>
           <w:sz w:val="24"/>
           <w:szCs w:val="24"/>
         </w:rPr>
@@ -3989,7 +3813,18 @@
                                 <w:sz w:val="28"/>
                                 <w:szCs w:val="28"/>
                               </w:rPr>
-                              <w:t xml:space="preserve">2º Prompt - </w:t>
+                              <w:t xml:space="preserve">2º </w:t>
+                            </w:r>
+                            <w:r>
+                              <w:rPr>
+                                <w:b/>
+                                <w:bCs/>
+                                <w:i w:val="0"/>
+                                <w:iCs/>
+                                <w:sz w:val="28"/>
+                                <w:szCs w:val="28"/>
+                              </w:rPr>
+                              <w:t xml:space="preserve">Prompt - </w:t>
                             </w:r>
                           </w:p>
                           <w:p>
@@ -4082,7 +3917,18 @@
                           <w:sz w:val="28"/>
                           <w:szCs w:val="28"/>
                         </w:rPr>
-                        <w:t xml:space="preserve">2º Prompt - </w:t>
+                        <w:t xml:space="preserve">2º </w:t>
+                      </w:r>
+                      <w:r>
+                        <w:rPr>
+                          <w:b/>
+                          <w:bCs/>
+                          <w:i w:val="0"/>
+                          <w:iCs/>
+                          <w:sz w:val="28"/>
+                          <w:szCs w:val="28"/>
+                        </w:rPr>
+                        <w:t xml:space="preserve">Prompt - </w:t>
                       </w:r>
                     </w:p>
                     <w:p>
@@ -4188,7 +4034,6 @@
         <w:rPr>
           <w:i w:val="0"/>
           <w:iCs/>
-          <w:noProof/>
           <w:sz w:val="24"/>
           <w:szCs w:val="24"/>
         </w:rPr>
@@ -4263,11 +4108,8 @@
         </mc:AlternateContent>
       </w:r>
       <w:r>
-        <w:rPr>
-          <w:noProof/>
-        </w:rPr>
         <w:drawing>
-          <wp:anchor distT="0" distB="0" distL="114300" distR="114300" simplePos="0" relativeHeight="251669504" behindDoc="1" locked="0" layoutInCell="1" allowOverlap="1" wp14:anchorId="29CE5422" wp14:editId="0FAE881D">
+          <wp:anchor distT="0" distB="0" distL="114300" distR="114300" simplePos="0" relativeHeight="251669504" behindDoc="1" locked="0" layoutInCell="1" allowOverlap="1" wp14:anchorId="29CE5422" wp14:editId="3B702D1E">
             <wp:simplePos x="0" y="0"/>
             <wp:positionH relativeFrom="margin">
               <wp:align>right</wp:align>
@@ -4365,7 +4207,6 @@
     <w:p>
       <w:pPr>
         <w:pStyle w:val="Estilo1"/>
-        <w:jc w:val="center"/>
         <w:rPr>
           <w:i w:val="0"/>
           <w:iCs/>
@@ -4394,7 +4235,6 @@
         <w:rPr>
           <w:i w:val="0"/>
           <w:iCs/>
-          <w:lang w:val="pt-BR"/>
         </w:rPr>
       </w:pPr>
     </w:p>
@@ -4403,6 +4243,7 @@
         <w:pStyle w:val="paragraph"/>
         <w:spacing w:before="0" w:beforeAutospacing="0" w:after="0" w:afterAutospacing="0"/>
         <w:ind w:firstLine="705"/>
+        <w:jc w:val="both"/>
         <w:textAlignment w:val="baseline"/>
         <w:rPr>
           <w:rFonts w:ascii="Segoe UI" w:hAnsi="Segoe UI" w:cs="Segoe UI"/>
@@ -4419,25 +4260,78 @@
           <w:rFonts w:ascii="Century Schoolbook" w:hAnsi="Century Schoolbook" w:cs="Segoe UI"/>
           <w:lang w:val="pt-PT"/>
         </w:rPr>
-        <w:t xml:space="preserve">Dada a </w:t>
-      </w:r>
-      <w:proofErr w:type="spellStart"/>
+        <w:t xml:space="preserve">Dada a despretensiosidade dos resultados obtidos com o primeiro </w:t>
+      </w:r>
+      <w:r>
+        <w:rPr>
+          <w:rStyle w:val="normaltextrun"/>
+          <w:rFonts w:ascii="Century Schoolbook" w:hAnsi="Century Schoolbook" w:cs="Segoe UI"/>
+          <w:i/>
+          <w:iCs/>
+          <w:lang w:val="pt-PT"/>
+        </w:rPr>
+        <w:t>input</w:t>
+      </w:r>
       <w:r>
         <w:rPr>
           <w:rStyle w:val="normaltextrun"/>
           <w:rFonts w:ascii="Century Schoolbook" w:hAnsi="Century Schoolbook" w:cs="Segoe UI"/>
           <w:lang w:val="pt-PT"/>
         </w:rPr>
-        <w:t>despretensiosidade</w:t>
-      </w:r>
-      <w:proofErr w:type="spellEnd"/>
+        <w:t xml:space="preserve">, achamos desnecessário fazer uma análise sobre o </w:t>
+      </w:r>
+      <w:r>
+        <w:rPr>
+          <w:rStyle w:val="normaltextrun"/>
+          <w:rFonts w:ascii="Century Schoolbook" w:hAnsi="Century Schoolbook" w:cs="Segoe UI"/>
+          <w:i/>
+          <w:iCs/>
+          <w:lang w:val="pt-PT"/>
+        </w:rPr>
+        <w:t>output</w:t>
+      </w:r>
       <w:r>
         <w:rPr>
           <w:rStyle w:val="normaltextrun"/>
           <w:rFonts w:ascii="Century Schoolbook" w:hAnsi="Century Schoolbook" w:cs="Segoe UI"/>
           <w:lang w:val="pt-PT"/>
         </w:rPr>
-        <w:t xml:space="preserve"> dos resultados obtidos com o primeiro </w:t>
+        <w:t>. Embora relativamente bem detalhada, a descrição que fizemos não foi suficiente para obtermos um diagrama com potencial.</w:t>
+      </w:r>
+      <w:r>
+        <w:rPr>
+          <w:rStyle w:val="eop"/>
+          <w:rFonts w:ascii="Century Schoolbook" w:hAnsi="Century Schoolbook" w:cs="Segoe UI"/>
+          <w:i/>
+          <w:iCs/>
+          <w:lang w:val="pt-PT"/>
+        </w:rPr>
+        <w:t> </w:t>
+      </w:r>
+    </w:p>
+    <w:p>
+      <w:pPr>
+        <w:pStyle w:val="paragraph"/>
+        <w:spacing w:before="0" w:beforeAutospacing="0" w:after="0" w:afterAutospacing="0"/>
+        <w:ind w:firstLine="705"/>
+        <w:jc w:val="both"/>
+        <w:textAlignment w:val="baseline"/>
+        <w:rPr>
+          <w:rFonts w:ascii="Segoe UI" w:hAnsi="Segoe UI" w:cs="Segoe UI"/>
+          <w:i/>
+          <w:iCs/>
+          <w:sz w:val="18"/>
+          <w:szCs w:val="18"/>
+          <w:lang w:val="pt-PT"/>
+        </w:rPr>
+      </w:pPr>
+      <w:r>
+        <w:rPr>
+          <w:rStyle w:val="normaltextrun"/>
+          <w:rFonts w:ascii="Century Schoolbook" w:hAnsi="Century Schoolbook" w:cs="Segoe UI"/>
+          <w:lang w:val="pt-PT"/>
+        </w:rPr>
+        <w:t xml:space="preserve">O mesmo não acontece com o segundo </w:t>
       </w:r>
       <w:r>
         <w:rPr>
@@ -4455,7 +4349,7 @@
           <w:rFonts w:ascii="Century Schoolbook" w:hAnsi="Century Schoolbook" w:cs="Segoe UI"/>
           <w:lang w:val="pt-PT"/>
         </w:rPr>
-        <w:t xml:space="preserve">, achamos desnecessário fazer uma análise sobre o </w:t>
+        <w:t xml:space="preserve">. Após fazermos uma referência exata das classes que queríamos adicionar, a IA conseguiu fazer um diagrama bastante similar ao nosso. Inclusive adicionou os </w:t>
       </w:r>
       <w:r>
         <w:rPr>
@@ -4465,7 +4359,7 @@
           <w:iCs/>
           <w:lang w:val="pt-PT"/>
         </w:rPr>
-        <w:t>output</w:t>
+        <w:t xml:space="preserve">Data Types </w:t>
       </w:r>
       <w:r>
         <w:rPr>
@@ -4473,7 +4367,7 @@
           <w:rFonts w:ascii="Century Schoolbook" w:hAnsi="Century Schoolbook" w:cs="Segoe UI"/>
           <w:lang w:val="pt-PT"/>
         </w:rPr>
-        <w:t>. Embora relativamente bem detalhada, a descrição que fizemos não foi suficiente para obtermos um diagrama com potencial.</w:t>
+        <w:t xml:space="preserve">de cada atributo, algo que não fizemos por agora. </w:t>
       </w:r>
       <w:r>
         <w:rPr>
@@ -4490,98 +4384,7 @@
       <w:pPr>
         <w:pStyle w:val="paragraph"/>
         <w:spacing w:before="0" w:beforeAutospacing="0" w:after="0" w:afterAutospacing="0"/>
-        <w:ind w:firstLine="705"/>
-        <w:textAlignment w:val="baseline"/>
-        <w:rPr>
-          <w:rFonts w:ascii="Segoe UI" w:hAnsi="Segoe UI" w:cs="Segoe UI"/>
-          <w:i/>
-          <w:iCs/>
-          <w:sz w:val="18"/>
-          <w:szCs w:val="18"/>
-          <w:lang w:val="pt-PT"/>
-        </w:rPr>
-      </w:pPr>
-      <w:r>
-        <w:rPr>
-          <w:rStyle w:val="normaltextrun"/>
-          <w:rFonts w:ascii="Century Schoolbook" w:hAnsi="Century Schoolbook" w:cs="Segoe UI"/>
-          <w:lang w:val="pt-PT"/>
-        </w:rPr>
-        <w:t xml:space="preserve">O mesmo não acontece com o segundo </w:t>
-      </w:r>
-      <w:r>
-        <w:rPr>
-          <w:rStyle w:val="normaltextrun"/>
-          <w:rFonts w:ascii="Century Schoolbook" w:hAnsi="Century Schoolbook" w:cs="Segoe UI"/>
-          <w:i/>
-          <w:iCs/>
-          <w:lang w:val="pt-PT"/>
-        </w:rPr>
-        <w:t>input</w:t>
-      </w:r>
-      <w:r>
-        <w:rPr>
-          <w:rStyle w:val="normaltextrun"/>
-          <w:rFonts w:ascii="Century Schoolbook" w:hAnsi="Century Schoolbook" w:cs="Segoe UI"/>
-          <w:lang w:val="pt-PT"/>
-        </w:rPr>
-        <w:t xml:space="preserve">. Após fazermos uma referência exata das classes que queríamos adicionar, a IA conseguiu fazer um diagrama bastante similar ao nosso. Inclusive adicionou os </w:t>
-      </w:r>
-      <w:r>
-        <w:rPr>
-          <w:rStyle w:val="normaltextrun"/>
-          <w:rFonts w:ascii="Century Schoolbook" w:hAnsi="Century Schoolbook" w:cs="Segoe UI"/>
-          <w:i/>
-          <w:iCs/>
-          <w:lang w:val="pt-PT"/>
-        </w:rPr>
-        <w:t xml:space="preserve">Data </w:t>
-      </w:r>
-      <w:proofErr w:type="spellStart"/>
-      <w:r>
-        <w:rPr>
-          <w:rStyle w:val="normaltextrun"/>
-          <w:rFonts w:ascii="Century Schoolbook" w:hAnsi="Century Schoolbook" w:cs="Segoe UI"/>
-          <w:i/>
-          <w:iCs/>
-          <w:lang w:val="pt-PT"/>
-        </w:rPr>
-        <w:t>Types</w:t>
-      </w:r>
-      <w:proofErr w:type="spellEnd"/>
-      <w:r>
-        <w:rPr>
-          <w:rStyle w:val="normaltextrun"/>
-          <w:rFonts w:ascii="Century Schoolbook" w:hAnsi="Century Schoolbook" w:cs="Segoe UI"/>
-          <w:i/>
-          <w:iCs/>
-          <w:lang w:val="pt-PT"/>
-        </w:rPr>
-        <w:t xml:space="preserve"> </w:t>
-      </w:r>
-      <w:r>
-        <w:rPr>
-          <w:rStyle w:val="normaltextrun"/>
-          <w:rFonts w:ascii="Century Schoolbook" w:hAnsi="Century Schoolbook" w:cs="Segoe UI"/>
-          <w:lang w:val="pt-PT"/>
-        </w:rPr>
-        <w:t xml:space="preserve">de cada atributo, algo que não fizemos por agora. </w:t>
-      </w:r>
-      <w:r>
-        <w:rPr>
-          <w:rStyle w:val="eop"/>
-          <w:rFonts w:ascii="Century Schoolbook" w:hAnsi="Century Schoolbook" w:cs="Segoe UI"/>
-          <w:i/>
-          <w:iCs/>
-          <w:lang w:val="pt-PT"/>
-        </w:rPr>
-        <w:t> </w:t>
-      </w:r>
-    </w:p>
-    <w:p>
-      <w:pPr>
-        <w:pStyle w:val="paragraph"/>
-        <w:spacing w:before="0" w:beforeAutospacing="0" w:after="0" w:afterAutospacing="0"/>
+        <w:jc w:val="both"/>
         <w:textAlignment w:val="baseline"/>
         <w:rPr>
           <w:rFonts w:ascii="Segoe UI" w:hAnsi="Segoe UI" w:cs="Segoe UI"/>
@@ -4626,6 +4429,7 @@
         <w:pStyle w:val="paragraph"/>
         <w:spacing w:before="0" w:beforeAutospacing="0" w:after="0" w:afterAutospacing="0"/>
         <w:ind w:firstLine="705"/>
+        <w:jc w:val="both"/>
         <w:textAlignment w:val="baseline"/>
         <w:rPr>
           <w:rFonts w:ascii="Segoe UI" w:hAnsi="Segoe UI" w:cs="Segoe UI"/>
@@ -4659,6 +4463,7 @@
       <w:pPr>
         <w:pStyle w:val="paragraph"/>
         <w:spacing w:before="0" w:beforeAutospacing="0" w:after="0" w:afterAutospacing="0"/>
+        <w:jc w:val="both"/>
         <w:textAlignment w:val="baseline"/>
         <w:rPr>
           <w:rStyle w:val="normaltextrun"/>
@@ -4682,7 +4487,55 @@
           <w:rFonts w:ascii="Century Schoolbook" w:hAnsi="Century Schoolbook" w:cs="Segoe UI"/>
           <w:lang w:val="pt-PT"/>
         </w:rPr>
-        <w:t>Tendo em conta também que Cliente e Funcionário são subclasses da superclasse Pessoa, a relação entre elas deveria estar representada com setas que apontam para a superclasse de modo a respeitar o modelo UML.</w:t>
+        <w:t xml:space="preserve">Tendo em conta também que Cliente e Funcionário são </w:t>
+      </w:r>
+      <w:r>
+        <w:rPr>
+          <w:rStyle w:val="normaltextrun"/>
+          <w:rFonts w:ascii="Century Schoolbook" w:hAnsi="Century Schoolbook" w:cs="Segoe UI"/>
+          <w:lang w:val="pt-PT"/>
+        </w:rPr>
+        <w:t>especializações</w:t>
+      </w:r>
+      <w:r>
+        <w:rPr>
+          <w:rStyle w:val="normaltextrun"/>
+          <w:rFonts w:ascii="Century Schoolbook" w:hAnsi="Century Schoolbook" w:cs="Segoe UI"/>
+          <w:lang w:val="pt-PT"/>
+        </w:rPr>
+        <w:t xml:space="preserve"> da </w:t>
+      </w:r>
+      <w:r>
+        <w:rPr>
+          <w:rStyle w:val="normaltextrun"/>
+          <w:rFonts w:ascii="Century Schoolbook" w:hAnsi="Century Schoolbook" w:cs="Segoe UI"/>
+          <w:lang w:val="pt-PT"/>
+        </w:rPr>
+        <w:t>generalização</w:t>
+      </w:r>
+      <w:r>
+        <w:rPr>
+          <w:rStyle w:val="normaltextrun"/>
+          <w:rFonts w:ascii="Century Schoolbook" w:hAnsi="Century Schoolbook" w:cs="Segoe UI"/>
+          <w:lang w:val="pt-PT"/>
+        </w:rPr>
+        <w:t xml:space="preserve"> Pessoa, a relação entre elas deveria estar representada com setas que apontam para a</w:t>
+      </w:r>
+      <w:r>
+        <w:rPr>
+          <w:rStyle w:val="normaltextrun"/>
+          <w:rFonts w:ascii="Century Schoolbook" w:hAnsi="Century Schoolbook" w:cs="Segoe UI"/>
+          <w:lang w:val="pt-PT"/>
+        </w:rPr>
+        <w:t xml:space="preserve"> generalização</w:t>
+      </w:r>
+      <w:r>
+        <w:rPr>
+          <w:rStyle w:val="normaltextrun"/>
+          <w:rFonts w:ascii="Century Schoolbook" w:hAnsi="Century Schoolbook" w:cs="Segoe UI"/>
+          <w:lang w:val="pt-PT"/>
+        </w:rPr>
+        <w:t xml:space="preserve"> de modo a respeitar o modelo UML.</w:t>
       </w:r>
     </w:p>
     <w:p>
@@ -4690,6 +4543,7 @@
         <w:pStyle w:val="paragraph"/>
         <w:spacing w:before="0" w:beforeAutospacing="0" w:after="0" w:afterAutospacing="0"/>
         <w:ind w:firstLine="705"/>
+        <w:jc w:val="both"/>
         <w:textAlignment w:val="baseline"/>
         <w:rPr>
           <w:rFonts w:ascii="Segoe UI" w:hAnsi="Segoe UI" w:cs="Segoe UI"/>
@@ -4706,48 +4560,65 @@
           <w:rFonts w:ascii="Century Schoolbook" w:hAnsi="Century Schoolbook" w:cs="Segoe UI"/>
           <w:lang w:val="pt-PT"/>
         </w:rPr>
-        <w:t>A carnalidade das relações nem sempre foi a correta. Passo a enunciar algumas relações que deveriam ser retificadas – todas as ‘</w:t>
-      </w:r>
-      <w:proofErr w:type="gramStart"/>
+        <w:t>A carnalidade das relações nem sempre foi a correta. Passo a enunciar algumas relações que deveriam ser retificadas – todas as ‘0..*’ podem ser substituídas por ‘*’ dado que ‘*’ já inclui a possibilidade do 0 ocorrer; da classe Aluguer para a classe Carro, se o aluguer existe então alugar-se-á sempre um carro, ou seja, devemos trocar ‘0..1’ por ‘1’.</w:t>
+      </w:r>
+    </w:p>
+    <w:p>
+      <w:pPr>
+        <w:pStyle w:val="paragraph"/>
+        <w:spacing w:before="0" w:beforeAutospacing="0" w:after="0" w:afterAutospacing="0"/>
+        <w:jc w:val="both"/>
+        <w:textAlignment w:val="baseline"/>
+        <w:rPr>
+          <w:rFonts w:ascii="Segoe UI" w:hAnsi="Segoe UI" w:cs="Segoe UI"/>
+          <w:i/>
+          <w:iCs/>
+          <w:sz w:val="18"/>
+          <w:szCs w:val="18"/>
+          <w:lang w:val="pt-PT"/>
+        </w:rPr>
+      </w:pPr>
+      <w:r>
+        <w:rPr>
+          <w:rStyle w:val="tabchar"/>
+          <w:rFonts w:ascii="Calibri" w:hAnsi="Calibri" w:cs="Calibri"/>
+          <w:lang w:val="pt-PT"/>
+        </w:rPr>
+        <w:tab/>
+      </w:r>
+      <w:r>
+        <w:rPr>
+          <w:rStyle w:val="eop"/>
+          <w:rFonts w:ascii="Century Schoolbook" w:hAnsi="Century Schoolbook" w:cs="Segoe UI"/>
+          <w:i/>
+          <w:iCs/>
+          <w:lang w:val="pt-PT"/>
+        </w:rPr>
+        <w:t> </w:t>
+      </w:r>
+    </w:p>
+    <w:p>
+      <w:pPr>
+        <w:pStyle w:val="paragraph"/>
+        <w:spacing w:before="0" w:beforeAutospacing="0" w:after="0" w:afterAutospacing="0"/>
+        <w:ind w:firstLine="705"/>
+        <w:jc w:val="both"/>
+        <w:textAlignment w:val="baseline"/>
+        <w:rPr>
+          <w:rStyle w:val="eop"/>
+          <w:rFonts w:ascii="Century Schoolbook" w:hAnsi="Century Schoolbook" w:cs="Segoe UI"/>
+          <w:i/>
+          <w:iCs/>
+          <w:lang w:val="pt-PT"/>
+        </w:rPr>
+      </w:pPr>
       <w:r>
         <w:rPr>
           <w:rStyle w:val="normaltextrun"/>
           <w:rFonts w:ascii="Century Schoolbook" w:hAnsi="Century Schoolbook" w:cs="Segoe UI"/>
           <w:lang w:val="pt-PT"/>
         </w:rPr>
-        <w:t>0..</w:t>
-      </w:r>
-      <w:proofErr w:type="gramEnd"/>
-      <w:r>
-        <w:rPr>
-          <w:rStyle w:val="normaltextrun"/>
-          <w:rFonts w:ascii="Century Schoolbook" w:hAnsi="Century Schoolbook" w:cs="Segoe UI"/>
-          <w:lang w:val="pt-PT"/>
-        </w:rPr>
-        <w:t>*’ podem ser substituídas por ‘*’ dado que ‘*’ já inclui a possibilidade do 0 ocorrer; da classe Aluguer para a classe Carro, se o aluguer existe então alugar-se-á sempre um carro, ou seja, devemos trocar ‘0..1’ por ‘1’.</w:t>
-      </w:r>
-    </w:p>
-    <w:p>
-      <w:pPr>
-        <w:pStyle w:val="paragraph"/>
-        <w:spacing w:before="0" w:beforeAutospacing="0" w:after="0" w:afterAutospacing="0"/>
-        <w:textAlignment w:val="baseline"/>
-        <w:rPr>
-          <w:rFonts w:ascii="Segoe UI" w:hAnsi="Segoe UI" w:cs="Segoe UI"/>
-          <w:i/>
-          <w:iCs/>
-          <w:sz w:val="18"/>
-          <w:szCs w:val="18"/>
-          <w:lang w:val="pt-PT"/>
-        </w:rPr>
-      </w:pPr>
-      <w:r>
-        <w:rPr>
-          <w:rStyle w:val="tabchar"/>
-          <w:rFonts w:ascii="Calibri" w:hAnsi="Calibri" w:cs="Calibri"/>
-          <w:lang w:val="pt-PT"/>
-        </w:rPr>
-        <w:tab/>
+        <w:t>A inserção de um atributo ID em todas as classes foi algo que achamos interessante e de certa forma pertinente. De facto, usar um ID dá à classe um atributo único que pode ser usado como chave primária e permite a sua identificação em qualquer circunstância.</w:t>
       </w:r>
       <w:r>
         <w:rPr>
@@ -4765,52 +4636,21 @@
         <w:pStyle w:val="paragraph"/>
         <w:spacing w:before="0" w:beforeAutospacing="0" w:after="0" w:afterAutospacing="0"/>
         <w:ind w:firstLine="705"/>
+        <w:jc w:val="both"/>
         <w:textAlignment w:val="baseline"/>
         <w:rPr>
           <w:rStyle w:val="eop"/>
           <w:rFonts w:ascii="Century Schoolbook" w:hAnsi="Century Schoolbook" w:cs="Segoe UI"/>
-          <w:i/>
-          <w:iCs/>
           <w:lang w:val="pt-PT"/>
         </w:rPr>
       </w:pPr>
-      <w:r>
-        <w:rPr>
-          <w:rStyle w:val="normaltextrun"/>
-          <w:rFonts w:ascii="Century Schoolbook" w:hAnsi="Century Schoolbook" w:cs="Segoe UI"/>
-          <w:lang w:val="pt-PT"/>
-        </w:rPr>
-        <w:t>A inserção de um atributo ID em todas as classes foi algo que achamos interessante e de certa forma pertinente. De facto, usar um ID dá à classe um atributo único que pode ser usado como chave primária e permite a sua identificação em qualquer circunstância.</w:t>
-      </w:r>
-      <w:r>
-        <w:rPr>
-          <w:rStyle w:val="eop"/>
-          <w:rFonts w:ascii="Century Schoolbook" w:hAnsi="Century Schoolbook" w:cs="Segoe UI"/>
-          <w:i/>
-          <w:iCs/>
-          <w:lang w:val="pt-PT"/>
-        </w:rPr>
-        <w:t> </w:t>
-      </w:r>
     </w:p>
     <w:p>
       <w:pPr>
         <w:pStyle w:val="paragraph"/>
         <w:spacing w:before="0" w:beforeAutospacing="0" w:after="0" w:afterAutospacing="0"/>
         <w:ind w:firstLine="705"/>
-        <w:textAlignment w:val="baseline"/>
-        <w:rPr>
-          <w:rStyle w:val="eop"/>
-          <w:rFonts w:ascii="Century Schoolbook" w:hAnsi="Century Schoolbook" w:cs="Segoe UI"/>
-          <w:lang w:val="pt-PT"/>
-        </w:rPr>
-      </w:pPr>
-    </w:p>
-    <w:p>
-      <w:pPr>
-        <w:pStyle w:val="paragraph"/>
-        <w:spacing w:before="0" w:beforeAutospacing="0" w:after="0" w:afterAutospacing="0"/>
-        <w:ind w:firstLine="705"/>
+        <w:jc w:val="both"/>
         <w:textAlignment w:val="baseline"/>
         <w:rPr>
           <w:rFonts w:ascii="Segoe UI" w:hAnsi="Segoe UI" w:cs="Segoe UI"/>
@@ -4825,28 +4665,16 @@
           <w:rFonts w:ascii="Century Schoolbook" w:hAnsi="Century Schoolbook" w:cs="Segoe UI"/>
           <w:lang w:val="pt-PT"/>
         </w:rPr>
-        <w:t>Dito isto, podemos concluir que mesmo tendo feito alguns acrescentos relevantes, a IA ainda não garante uma precisão de 100% no que toca a este tipo de trabalhos. Pode ser e deve usado como uma ferramenta de auxílio, mas nunca como substituto do trabalho humano.</w:t>
-      </w:r>
-    </w:p>
-    <w:p>
-      <w:pPr>
-        <w:pStyle w:val="Estilo1"/>
-        <w:rPr>
-          <w:i w:val="0"/>
-          <w:iCs/>
-          <w:lang w:val="pt-BR"/>
-        </w:rPr>
-      </w:pPr>
-    </w:p>
-    <w:p>
-      <w:pPr>
-        <w:pStyle w:val="Estilo1"/>
-        <w:rPr>
-          <w:i w:val="0"/>
-          <w:iCs/>
-          <w:lang w:val="pt-BR"/>
-        </w:rPr>
-      </w:pPr>
+        <w:t>Dito isto, podemos concluir que mesmo tendo feito alguns acrescentos relevantes, a IA ainda não garante uma precisão de 100% no que toca a este tipo de trabalhos. Pode ser e deve usado como uma ferramenta de auxílio, mas nunca como substituto do trabalho humano</w:t>
+      </w:r>
+      <w:r>
+        <w:rPr>
+          <w:rStyle w:val="eop"/>
+          <w:rFonts w:ascii="Century Schoolbook" w:hAnsi="Century Schoolbook" w:cs="Segoe UI"/>
+          <w:lang w:val="pt-PT"/>
+        </w:rPr>
+        <w:t>.</w:t>
+      </w:r>
     </w:p>
     <w:sectPr>
       <w:pgSz w:w="11906" w:h="16838"/>
@@ -4932,14 +4760,12 @@
         <w:r>
           <w:rPr>
             <w:rFonts w:ascii="Century Schoolbook" w:hAnsi="Century Schoolbook"/>
-            <w:noProof/>
           </w:rPr>
           <w:t>3</w:t>
         </w:r>
         <w:r>
           <w:rPr>
             <w:rFonts w:ascii="Century Schoolbook" w:hAnsi="Century Schoolbook"/>
-            <w:noProof/>
           </w:rPr>
           <w:fldChar w:fldCharType="end"/>
         </w:r>
@@ -4968,8 +4794,7 @@
     </w:pPr>
     <w:r>
       <w:rPr>
-        <w:noProof/>
-        <w:lang w:val="en-GB" w:eastAsia="en-GB"/>
+        <w:lang w:eastAsia="en-GB"/>
       </w:rPr>
       <mc:AlternateContent>
         <mc:Choice Requires="wps">
@@ -5101,8 +4926,7 @@
     </w:pPr>
     <w:r>
       <w:rPr>
-        <w:noProof/>
-        <w:lang w:val="en-GB" w:eastAsia="en-GB"/>
+        <w:lang w:eastAsia="en-GB"/>
       </w:rPr>
       <mc:AlternateContent>
         <mc:Choice Requires="wps">
@@ -6525,7 +6349,7 @@
     <w:name w:val="heading 1"/>
     <w:basedOn w:val="Normal"/>
     <w:next w:val="Normal"/>
-    <w:link w:val="Ttulo1Carter"/>
+    <w:link w:val="Ttulo1Char"/>
     <w:uiPriority w:val="9"/>
     <w:qFormat/>
     <w:rsid w:val="00515BC7"/>
@@ -6545,7 +6369,7 @@
   <w:style w:type="paragraph" w:styleId="Ttulo2">
     <w:name w:val="heading 2"/>
     <w:basedOn w:val="Normal"/>
-    <w:link w:val="Ttulo2Carter"/>
+    <w:link w:val="Ttulo2Char"/>
     <w:uiPriority w:val="9"/>
     <w:qFormat/>
     <w:rsid w:val="00195781"/>
@@ -6562,7 +6386,7 @@
       <w:lang w:eastAsia="pt-PT"/>
     </w:rPr>
   </w:style>
-  <w:style w:type="character" w:default="1" w:styleId="Tipodeletrapredefinidodopargrafo">
+  <w:style w:type="character" w:default="1" w:styleId="Fontepargpadro">
     <w:name w:val="Default Paragraph Font"/>
     <w:uiPriority w:val="1"/>
     <w:semiHidden/>
@@ -6592,7 +6416,7 @@
   <w:style w:type="paragraph" w:styleId="Cabealho">
     <w:name w:val="header"/>
     <w:basedOn w:val="Normal"/>
-    <w:link w:val="CabealhoCarter"/>
+    <w:link w:val="CabealhoChar"/>
     <w:uiPriority w:val="99"/>
     <w:unhideWhenUsed/>
     <w:rsid w:val="00F70248"/>
@@ -6604,9 +6428,9 @@
       <w:spacing w:after="0" w:line="240" w:lineRule="auto"/>
     </w:pPr>
   </w:style>
-  <w:style w:type="character" w:customStyle="1" w:styleId="CabealhoCarter">
-    <w:name w:val="Cabeçalho Caráter"/>
-    <w:basedOn w:val="Tipodeletrapredefinidodopargrafo"/>
+  <w:style w:type="character" w:customStyle="1" w:styleId="CabealhoChar">
+    <w:name w:val="Cabeçalho Char"/>
+    <w:basedOn w:val="Fontepargpadro"/>
     <w:link w:val="Cabealho"/>
     <w:uiPriority w:val="99"/>
     <w:rsid w:val="00F70248"/>
@@ -6614,7 +6438,7 @@
   <w:style w:type="paragraph" w:styleId="Rodap">
     <w:name w:val="footer"/>
     <w:basedOn w:val="Normal"/>
-    <w:link w:val="RodapCarter"/>
+    <w:link w:val="RodapChar"/>
     <w:uiPriority w:val="99"/>
     <w:unhideWhenUsed/>
     <w:rsid w:val="00F70248"/>
@@ -6626,16 +6450,16 @@
       <w:spacing w:after="0" w:line="240" w:lineRule="auto"/>
     </w:pPr>
   </w:style>
-  <w:style w:type="character" w:customStyle="1" w:styleId="RodapCarter">
-    <w:name w:val="Rodapé Caráter"/>
-    <w:basedOn w:val="Tipodeletrapredefinidodopargrafo"/>
+  <w:style w:type="character" w:customStyle="1" w:styleId="RodapChar">
+    <w:name w:val="Rodapé Char"/>
+    <w:basedOn w:val="Fontepargpadro"/>
     <w:link w:val="Rodap"/>
     <w:uiPriority w:val="99"/>
     <w:rsid w:val="00F70248"/>
   </w:style>
-  <w:style w:type="character" w:styleId="Hiperligao">
+  <w:style w:type="character" w:styleId="Hyperlink">
     <w:name w:val="Hyperlink"/>
-    <w:basedOn w:val="Tipodeletrapredefinidodopargrafo"/>
+    <w:basedOn w:val="Fontepargpadro"/>
     <w:uiPriority w:val="99"/>
     <w:unhideWhenUsed/>
     <w:rsid w:val="00F70248"/>
@@ -6644,9 +6468,9 @@
       <w:u w:val="single"/>
     </w:rPr>
   </w:style>
-  <w:style w:type="character" w:styleId="Mencionar">
+  <w:style w:type="character" w:styleId="Meno">
     <w:name w:val="Mention"/>
-    <w:basedOn w:val="Tipodeletrapredefinidodopargrafo"/>
+    <w:basedOn w:val="Fontepargpadro"/>
     <w:uiPriority w:val="99"/>
     <w:semiHidden/>
     <w:unhideWhenUsed/>
@@ -6670,7 +6494,7 @@
   </w:style>
   <w:style w:type="character" w:customStyle="1" w:styleId="Estilo1Char">
     <w:name w:val="Estilo1 Char"/>
-    <w:basedOn w:val="TtuloCarter"/>
+    <w:basedOn w:val="TtuloChar"/>
     <w:link w:val="Estilo1"/>
     <w:rsid w:val="00F70248"/>
     <w:rPr>
@@ -6686,7 +6510,7 @@
     <w:name w:val="Title"/>
     <w:basedOn w:val="Normal"/>
     <w:next w:val="Normal"/>
-    <w:link w:val="TtuloCarter"/>
+    <w:link w:val="TtuloChar"/>
     <w:uiPriority w:val="10"/>
     <w:qFormat/>
     <w:rsid w:val="00F70248"/>
@@ -6702,9 +6526,9 @@
       <w:szCs w:val="56"/>
     </w:rPr>
   </w:style>
-  <w:style w:type="character" w:customStyle="1" w:styleId="TtuloCarter">
-    <w:name w:val="Título Caráter"/>
-    <w:basedOn w:val="Tipodeletrapredefinidodopargrafo"/>
+  <w:style w:type="character" w:customStyle="1" w:styleId="TtuloChar">
+    <w:name w:val="Título Char"/>
+    <w:basedOn w:val="Fontepargpadro"/>
     <w:link w:val="Ttulo"/>
     <w:uiPriority w:val="10"/>
     <w:rsid w:val="00F70248"/>
@@ -6727,9 +6551,9 @@
       <w:contextualSpacing/>
     </w:pPr>
   </w:style>
-  <w:style w:type="character" w:customStyle="1" w:styleId="Ttulo2Carter">
-    <w:name w:val="Título 2 Caráter"/>
-    <w:basedOn w:val="Tipodeletrapredefinidodopargrafo"/>
+  <w:style w:type="character" w:customStyle="1" w:styleId="Ttulo2Char">
+    <w:name w:val="Título 2 Char"/>
+    <w:basedOn w:val="Fontepargpadro"/>
     <w:link w:val="Ttulo2"/>
     <w:uiPriority w:val="9"/>
     <w:rsid w:val="00195781"/>
@@ -6744,12 +6568,12 @@
   </w:style>
   <w:style w:type="character" w:customStyle="1" w:styleId="apple-converted-space">
     <w:name w:val="apple-converted-space"/>
-    <w:basedOn w:val="Tipodeletrapredefinidodopargrafo"/>
+    <w:basedOn w:val="Fontepargpadro"/>
     <w:rsid w:val="00195781"/>
   </w:style>
-  <w:style w:type="character" w:customStyle="1" w:styleId="Ttulo1Carter">
-    <w:name w:val="Título 1 Caráter"/>
-    <w:basedOn w:val="Tipodeletrapredefinidodopargrafo"/>
+  <w:style w:type="character" w:customStyle="1" w:styleId="Ttulo1Char">
+    <w:name w:val="Título 1 Char"/>
+    <w:basedOn w:val="Fontepargpadro"/>
     <w:link w:val="Ttulo1"/>
     <w:uiPriority w:val="9"/>
     <w:rsid w:val="00515BC7"/>
@@ -6760,7 +6584,7 @@
       <w:szCs w:val="32"/>
     </w:rPr>
   </w:style>
-  <w:style w:type="paragraph" w:styleId="Cabealhodondice">
+  <w:style w:type="paragraph" w:styleId="CabealhodoSumrio">
     <w:name w:val="TOC Heading"/>
     <w:basedOn w:val="Ttulo1"/>
     <w:next w:val="Normal"/>
@@ -6791,22 +6615,22 @@
   </w:style>
   <w:style w:type="character" w:customStyle="1" w:styleId="normaltextrun">
     <w:name w:val="normaltextrun"/>
-    <w:basedOn w:val="Tipodeletrapredefinidodopargrafo"/>
+    <w:basedOn w:val="Fontepargpadro"/>
     <w:rsid w:val="007D7743"/>
   </w:style>
   <w:style w:type="character" w:customStyle="1" w:styleId="eop">
     <w:name w:val="eop"/>
-    <w:basedOn w:val="Tipodeletrapredefinidodopargrafo"/>
+    <w:basedOn w:val="Fontepargpadro"/>
     <w:rsid w:val="007D7743"/>
   </w:style>
   <w:style w:type="character" w:customStyle="1" w:styleId="scxw203071706">
     <w:name w:val="scxw203071706"/>
-    <w:basedOn w:val="Tipodeletrapredefinidodopargrafo"/>
+    <w:basedOn w:val="Fontepargpadro"/>
     <w:rsid w:val="007D7743"/>
   </w:style>
   <w:style w:type="character" w:customStyle="1" w:styleId="tabchar">
     <w:name w:val="tabchar"/>
-    <w:basedOn w:val="Tipodeletrapredefinidodopargrafo"/>
+    <w:basedOn w:val="Fontepargpadro"/>
     <w:rsid w:val="007D7743"/>
   </w:style>
 </w:styles>

</xml_diff>